<commit_message>
Description of GIT was modified
</commit_message>
<xml_diff>
--- a/01_OperatingSystem.docx
+++ b/01_OperatingSystem.docx
@@ -3633,11 +3633,158 @@
     </w:p>
     <w:p>
       <w:pPr>
-        <w:pStyle w:val="TextBody"/>
-        <w:rPr/>
-      </w:pPr>
-      <w:r>
-        <w:rPr/>
+        <w:pStyle w:val="Heading4"/>
+        <w:numPr>
+          <w:ilvl w:val="3"/>
+          <w:numId w:val="2"/>
+        </w:numPr>
+        <w:spacing w:before="120" w:after="120"/>
+        <w:rPr/>
+      </w:pPr>
+      <w:r>
+        <w:rPr/>
+      </w:r>
+    </w:p>
+    <w:p>
+      <w:pPr>
+        <w:pStyle w:val="Heading4"/>
+        <w:numPr>
+          <w:ilvl w:val="3"/>
+          <w:numId w:val="2"/>
+        </w:numPr>
+        <w:spacing w:before="120" w:after="120"/>
+        <w:rPr/>
+      </w:pPr>
+      <w:r>
+        <w:rPr/>
+        <w:t>M</w:t>
+      </w:r>
+      <w:r>
+        <w:rPr/>
+        <w:t>v</w:t>
+      </w:r>
+    </w:p>
+    <w:p>
+      <w:pPr>
+        <w:pStyle w:val="TextBody"/>
+        <w:rPr/>
+      </w:pPr>
+      <w:r>
+        <w:rPr/>
+        <w:t xml:space="preserve">Command </w:t>
+      </w:r>
+      <w:r>
+        <w:rPr>
+          <w:b/>
+          <w:bCs/>
+        </w:rPr>
+        <w:t>mv</w:t>
+      </w:r>
+      <w:r>
+        <w:rPr/>
+        <w:t xml:space="preserve"> renames </w:t>
+      </w:r>
+      <w:r>
+        <w:rPr/>
+        <w:t xml:space="preserve">the </w:t>
+      </w:r>
+      <w:r>
+        <w:rPr/>
+        <w:t>file. The command requires two parameters:</w:t>
+      </w:r>
+    </w:p>
+    <w:p>
+      <w:pPr>
+        <w:pStyle w:val="TextBody"/>
+        <w:numPr>
+          <w:ilvl w:val="0"/>
+          <w:numId w:val="33"/>
+        </w:numPr>
+        <w:rPr/>
+      </w:pPr>
+      <w:r>
+        <w:rPr>
+          <w:b/>
+          <w:bCs/>
+        </w:rPr>
+        <w:t>file_from</w:t>
+      </w:r>
+      <w:r>
+        <w:rPr/>
+        <w:t xml:space="preserve"> – original name of the file,</w:t>
+      </w:r>
+    </w:p>
+    <w:p>
+      <w:pPr>
+        <w:pStyle w:val="TextBody"/>
+        <w:numPr>
+          <w:ilvl w:val="0"/>
+          <w:numId w:val="33"/>
+        </w:numPr>
+        <w:rPr/>
+      </w:pPr>
+      <w:r>
+        <w:rPr>
+          <w:b/>
+          <w:bCs/>
+        </w:rPr>
+        <w:t>file_to</w:t>
+      </w:r>
+      <w:r>
+        <w:rPr/>
+        <w:t xml:space="preserve"> – new name.</w:t>
+      </w:r>
+    </w:p>
+    <w:p>
+      <w:pPr>
+        <w:pStyle w:val="Example"/>
+        <w:rPr/>
+      </w:pPr>
+      <w:r>
+        <w:rPr/>
+        <w:t>git mv file_from file_to</w:t>
+      </w:r>
+    </w:p>
+    <w:p>
+      <w:pPr>
+        <w:pStyle w:val="TextBody"/>
+        <w:rPr/>
+      </w:pPr>
+      <w:r>
+        <w:rPr/>
+        <w:t xml:space="preserve">After executing the </w:t>
+      </w:r>
+      <w:r>
+        <w:rPr>
+          <w:b/>
+          <w:bCs/>
+        </w:rPr>
+        <w:t>commit</w:t>
+      </w:r>
+      <w:r>
+        <w:rPr/>
+        <w:t xml:space="preserve"> and </w:t>
+      </w:r>
+      <w:r>
+        <w:rPr>
+          <w:b/>
+          <w:bCs/>
+        </w:rPr>
+        <w:t>push</w:t>
+      </w:r>
+      <w:r>
+        <w:rPr/>
+        <w:t xml:space="preserve"> commands the file name will be changed in the remote and local archives.</w:t>
+      </w:r>
+    </w:p>
+    <w:p>
+      <w:pPr>
+        <w:pStyle w:val="TextBody"/>
+        <w:rPr/>
+      </w:pPr>
+      <w:r>
+        <w:rPr/>
+        <w:t xml:space="preserve"> </w:t>
       </w:r>
     </w:p>
     <w:p>
@@ -4682,6 +4829,50 @@
     </w:p>
     <w:p>
       <w:pPr>
+        <w:pStyle w:val="Heading2"/>
+        <w:numPr>
+          <w:ilvl w:val="1"/>
+          <w:numId w:val="3"/>
+        </w:numPr>
+        <w:spacing w:before="200" w:after="120"/>
+        <w:rPr/>
+      </w:pPr>
+      <w:r>
+        <w:rPr/>
+        <w:t>Remote Access (SSH)</w:t>
+      </w:r>
+    </w:p>
+    <w:p>
+      <w:pPr>
+        <w:pStyle w:val="TextBody"/>
+        <w:rPr/>
+      </w:pPr>
+      <w:r>
+        <w:rPr/>
+        <w:t>Currently, there are many systems that allow you to connect to another computer remotely. Here I will cover SSH, which all Linuxes inherit from the UNIX system. The client part is usually installed on Ubuntu Linux. You can check this by running the command:</w:t>
+      </w:r>
+    </w:p>
+    <w:p>
+      <w:pPr>
+        <w:pStyle w:val="Example"/>
+        <w:rPr/>
+      </w:pPr>
+      <w:r>
+        <w:rPr/>
+        <w:t>apt list –installed | grep ssh-keygen</w:t>
+      </w:r>
+    </w:p>
+    <w:p>
+      <w:pPr>
+        <w:pStyle w:val="TextBody"/>
+        <w:rPr/>
+      </w:pPr>
+      <w:r>
+        <w:rPr/>
+      </w:r>
+    </w:p>
+    <w:p>
+      <w:pPr>
         <w:pStyle w:val="TextBody"/>
         <w:rPr/>
       </w:pPr>
@@ -15347,20 +15538,7 @@
           <w:spacing w:val="0"/>
           <w:sz w:val="20"/>
         </w:rPr>
-        <w:t xml:space="preserve">If the command only contains a here-document, its contents is evaluated with the default shell. </w:t>
-      </w:r>
-      <w:r>
-        <w:rPr>
-          <w:rFonts w:ascii="Verdana;Arial;Helvetica;sans-serif" w:hAnsi="Verdana;Arial;Helvetica;sans-serif"/>
-          <w:b w:val="false"/>
-          <w:i w:val="false"/>
-          <w:caps w:val="false"/>
-          <w:smallCaps w:val="false"/>
-          <w:color w:val="000000"/>
-          <w:spacing w:val="0"/>
-          <w:sz w:val="20"/>
-        </w:rPr>
-        <w:t>S</w:t>
+        <w:t>If the command only contains a here-document, its contents is evaluated with the default shell. S</w:t>
       </w:r>
       <w:r>
         <w:rPr>
@@ -19473,6 +19651,143 @@
     </w:lvl>
   </w:abstractNum>
   <w:abstractNum w:abstractNumId="33">
+    <w:lvl w:ilvl="0">
+      <w:start w:val="1"/>
+      <w:numFmt w:val="bullet"/>
+      <w:lvlText w:val=""/>
+      <w:lvlJc w:val="start"/>
+      <w:pPr>
+        <w:tabs>
+          <w:tab w:val="num" w:pos="720"/>
+        </w:tabs>
+        <w:ind w:start="720" w:hanging="360"/>
+      </w:pPr>
+      <w:rPr>
+        <w:rFonts w:ascii="Symbol" w:hAnsi="Symbol" w:cs="Symbol" w:hint="default"/>
+      </w:rPr>
+    </w:lvl>
+    <w:lvl w:ilvl="1">
+      <w:start w:val="1"/>
+      <w:numFmt w:val="bullet"/>
+      <w:lvlText w:val="◦"/>
+      <w:lvlJc w:val="start"/>
+      <w:pPr>
+        <w:tabs>
+          <w:tab w:val="num" w:pos="1080"/>
+        </w:tabs>
+        <w:ind w:start="1080" w:hanging="360"/>
+      </w:pPr>
+      <w:rPr>
+        <w:rFonts w:ascii="OpenSymbol" w:hAnsi="OpenSymbol" w:cs="OpenSymbol" w:hint="default"/>
+      </w:rPr>
+    </w:lvl>
+    <w:lvl w:ilvl="2">
+      <w:start w:val="1"/>
+      <w:numFmt w:val="bullet"/>
+      <w:lvlText w:val="▪"/>
+      <w:lvlJc w:val="start"/>
+      <w:pPr>
+        <w:tabs>
+          <w:tab w:val="num" w:pos="1440"/>
+        </w:tabs>
+        <w:ind w:start="1440" w:hanging="360"/>
+      </w:pPr>
+      <w:rPr>
+        <w:rFonts w:ascii="OpenSymbol" w:hAnsi="OpenSymbol" w:cs="OpenSymbol" w:hint="default"/>
+      </w:rPr>
+    </w:lvl>
+    <w:lvl w:ilvl="3">
+      <w:start w:val="1"/>
+      <w:numFmt w:val="bullet"/>
+      <w:lvlText w:val=""/>
+      <w:lvlJc w:val="start"/>
+      <w:pPr>
+        <w:tabs>
+          <w:tab w:val="num" w:pos="1800"/>
+        </w:tabs>
+        <w:ind w:start="1800" w:hanging="360"/>
+      </w:pPr>
+      <w:rPr>
+        <w:rFonts w:ascii="Symbol" w:hAnsi="Symbol" w:cs="Symbol" w:hint="default"/>
+      </w:rPr>
+    </w:lvl>
+    <w:lvl w:ilvl="4">
+      <w:start w:val="1"/>
+      <w:numFmt w:val="bullet"/>
+      <w:lvlText w:val="◦"/>
+      <w:lvlJc w:val="start"/>
+      <w:pPr>
+        <w:tabs>
+          <w:tab w:val="num" w:pos="2160"/>
+        </w:tabs>
+        <w:ind w:start="2160" w:hanging="360"/>
+      </w:pPr>
+      <w:rPr>
+        <w:rFonts w:ascii="OpenSymbol" w:hAnsi="OpenSymbol" w:cs="OpenSymbol" w:hint="default"/>
+      </w:rPr>
+    </w:lvl>
+    <w:lvl w:ilvl="5">
+      <w:start w:val="1"/>
+      <w:numFmt w:val="bullet"/>
+      <w:lvlText w:val="▪"/>
+      <w:lvlJc w:val="start"/>
+      <w:pPr>
+        <w:tabs>
+          <w:tab w:val="num" w:pos="2520"/>
+        </w:tabs>
+        <w:ind w:start="2520" w:hanging="360"/>
+      </w:pPr>
+      <w:rPr>
+        <w:rFonts w:ascii="OpenSymbol" w:hAnsi="OpenSymbol" w:cs="OpenSymbol" w:hint="default"/>
+      </w:rPr>
+    </w:lvl>
+    <w:lvl w:ilvl="6">
+      <w:start w:val="1"/>
+      <w:numFmt w:val="bullet"/>
+      <w:lvlText w:val=""/>
+      <w:lvlJc w:val="start"/>
+      <w:pPr>
+        <w:tabs>
+          <w:tab w:val="num" w:pos="2880"/>
+        </w:tabs>
+        <w:ind w:start="2880" w:hanging="360"/>
+      </w:pPr>
+      <w:rPr>
+        <w:rFonts w:ascii="Symbol" w:hAnsi="Symbol" w:cs="Symbol" w:hint="default"/>
+      </w:rPr>
+    </w:lvl>
+    <w:lvl w:ilvl="7">
+      <w:start w:val="1"/>
+      <w:numFmt w:val="bullet"/>
+      <w:lvlText w:val="◦"/>
+      <w:lvlJc w:val="start"/>
+      <w:pPr>
+        <w:tabs>
+          <w:tab w:val="num" w:pos="3240"/>
+        </w:tabs>
+        <w:ind w:start="3240" w:hanging="360"/>
+      </w:pPr>
+      <w:rPr>
+        <w:rFonts w:ascii="OpenSymbol" w:hAnsi="OpenSymbol" w:cs="OpenSymbol" w:hint="default"/>
+      </w:rPr>
+    </w:lvl>
+    <w:lvl w:ilvl="8">
+      <w:start w:val="1"/>
+      <w:numFmt w:val="bullet"/>
+      <w:lvlText w:val="▪"/>
+      <w:lvlJc w:val="start"/>
+      <w:pPr>
+        <w:tabs>
+          <w:tab w:val="num" w:pos="3600"/>
+        </w:tabs>
+        <w:ind w:start="3600" w:hanging="360"/>
+      </w:pPr>
+      <w:rPr>
+        <w:rFonts w:ascii="OpenSymbol" w:hAnsi="OpenSymbol" w:cs="OpenSymbol" w:hint="default"/>
+      </w:rPr>
+    </w:lvl>
+  </w:abstractNum>
+  <w:abstractNum w:abstractNumId="34">
     <w:lvl w:ilvl="0">
       <w:start w:val="1"/>
       <w:numFmt w:val="none"/>
@@ -19689,6 +20004,9 @@
   </w:num>
   <w:num w:numId="33">
     <w:abstractNumId w:val="33"/>
+  </w:num>
+  <w:num w:numId="34">
+    <w:abstractNumId w:val="34"/>
   </w:num>
 </w:numbering>
 </file>

</xml_diff>

<commit_message>
ssh from Android and IOS
</commit_message>
<xml_diff>
--- a/01_OperatingSystem.docx
+++ b/01_OperatingSystem.docx
@@ -5477,15 +5477,81 @@
       </w:hyperlink>
       <w:r>
         <w:rPr/>
-        <w:t xml:space="preserve">. I can't say </w:t>
-      </w:r>
-      <w:r>
-        <w:rPr/>
-        <w:t xml:space="preserve">that  </w:t>
-      </w:r>
-      <w:r>
-        <w:rPr/>
-        <w:t>it's the best, but it works and meets all my needs.</w:t>
+        <w:t>. I can't say that  it's the best, but it works and meets all my needs.</w:t>
+      </w:r>
+    </w:p>
+    <w:p>
+      <w:pPr>
+        <w:pStyle w:val="Heading7"/>
+        <w:numPr>
+          <w:ilvl w:val="6"/>
+          <w:numId w:val="1"/>
+        </w:numPr>
+        <w:spacing w:before="60" w:after="60"/>
+        <w:rPr/>
+      </w:pPr>
+      <w:r>
+        <w:rPr/>
+        <w:t>Contact from Android</w:t>
+      </w:r>
+    </w:p>
+    <w:p>
+      <w:pPr>
+        <w:pStyle w:val="TextBody"/>
+        <w:rPr/>
+      </w:pPr>
+      <w:r>
+        <w:rPr/>
+        <w:t xml:space="preserve">Android does not have an ssh client in the standard package, but it can be installed from googlePlay. I installed </w:t>
+      </w:r>
+      <w:hyperlink r:id="rId45">
+        <w:r>
+          <w:rPr>
+            <w:rStyle w:val="InternetLink"/>
+          </w:rPr>
+          <w:t>Termius</w:t>
+        </w:r>
+      </w:hyperlink>
+      <w:r>
+        <w:rPr>
+          <w:rStyle w:val="InternetLink"/>
+          <w:u w:val="none"/>
+        </w:rPr>
+        <w:t xml:space="preserve">. </w:t>
+      </w:r>
+      <w:r>
+        <w:rPr>
+          <w:rStyle w:val="InternetLink"/>
+          <w:color w:val="auto"/>
+          <w:u w:val="none"/>
+        </w:rPr>
+        <w:t xml:space="preserve">It works but font size on mobile is too small. </w:t>
+      </w:r>
+      <w:r>
+        <w:rPr>
+          <w:rStyle w:val="InternetLink"/>
+          <w:color w:val="auto"/>
+          <w:u w:val="none"/>
+        </w:rPr>
+        <w:t xml:space="preserve">I had to increase the font. Second problem: there is no $ sign on virtual keyboard. I haven't found a way to enter the </w:t>
+      </w:r>
+      <w:r>
+        <w:rPr>
+          <w:rStyle w:val="InternetLink"/>
+          <w:b/>
+          <w:bCs/>
+          <w:color w:val="auto"/>
+          <w:u w:val="none"/>
+        </w:rPr>
+        <w:t>prompt $g</w:t>
+      </w:r>
+      <w:r>
+        <w:rPr>
+          <w:rStyle w:val="InternetLink"/>
+          <w:color w:val="auto"/>
+          <w:u w:val="none"/>
+        </w:rPr>
+        <w:t xml:space="preserve"> command.</w:t>
       </w:r>
     </w:p>
     <w:p>
@@ -5562,7 +5628,7 @@
         <w:rPr/>
         <w:t xml:space="preserve"> has a great book about docker. </w:t>
       </w:r>
-      <w:hyperlink r:id="rId45">
+      <w:hyperlink r:id="rId46">
         <w:r>
           <w:rPr>
             <w:rStyle w:val="InternetLink"/>
@@ -5574,7 +5640,7 @@
         <w:rPr/>
         <w:t xml:space="preserve"> site published free e-book in PDF format. Be sure to read one or another before reading any more of my material. There are many video courses on YouTube that explain very well what Docker is and how to use it. Just type "Docker YouTube" into your browser's search box and you'll get a long list of courses. Choose one of them and listen. I recommend the "</w:t>
       </w:r>
-      <w:hyperlink r:id="rId46">
+      <w:hyperlink r:id="rId47">
         <w:r>
           <w:rPr>
             <w:rStyle w:val="InternetLink"/>
@@ -5601,7 +5667,7 @@
         <w:rPr/>
         <w:t xml:space="preserve">The </w:t>
       </w:r>
-      <w:hyperlink r:id="rId47">
+      <w:hyperlink r:id="rId48">
         <w:r>
           <w:rPr>
             <w:rStyle w:val="InternetLink"/>
@@ -5687,7 +5753,7 @@
         <w:rPr/>
         <w:t xml:space="preserve">You can search for the required image by connecting to the </w:t>
       </w:r>
-      <w:hyperlink r:id="rId48">
+      <w:hyperlink r:id="rId49">
         <w:r>
           <w:rPr>
             <w:rStyle w:val="InternetLink"/>
@@ -5763,7 +5829,7 @@
         <w:rPr/>
         <w:t xml:space="preserve">, run the installation described in the </w:t>
       </w:r>
-      <w:hyperlink r:id="rId49">
+      <w:hyperlink r:id="rId50">
         <w:r>
           <w:rPr>
             <w:rStyle w:val="InternetLink"/>
@@ -5775,7 +5841,7 @@
         <w:rPr/>
         <w:t xml:space="preserve"> site. Versions older than 24.0 should be updated. Follow instructions given in the </w:t>
       </w:r>
-      <w:hyperlink r:id="rId50">
+      <w:hyperlink r:id="rId51">
         <w:r>
           <w:rPr>
             <w:rStyle w:val="InternetLink"/>
@@ -5921,7 +5987,7 @@
         <w:rPr/>
         <w:t xml:space="preserve"> by following the instructions on the </w:t>
       </w:r>
-      <w:hyperlink r:id="rId51">
+      <w:hyperlink r:id="rId52">
         <w:r>
           <w:rPr>
             <w:rStyle w:val="InternetLink"/>
@@ -6036,7 +6102,7 @@
         <w:rPr/>
         <w:t xml:space="preserve"> command has many options and arguments which are listed on the </w:t>
       </w:r>
-      <w:hyperlink r:id="rId52">
+      <w:hyperlink r:id="rId53">
         <w:r>
           <w:rPr>
             <w:rStyle w:val="InternetLink"/>
@@ -6118,7 +6184,7 @@
         <w:rPr/>
         <w:t xml:space="preserve"> computer. Linux terminal can be connected to a remote computer using </w:t>
       </w:r>
-      <w:hyperlink r:id="rId53">
+      <w:hyperlink r:id="rId54">
         <w:r>
           <w:rPr>
             <w:rStyle w:val="InternetLink"/>
@@ -6289,7 +6355,7 @@
                     </pic:cNvPicPr>
                   </pic:nvPicPr>
                   <pic:blipFill>
-                    <a:blip r:embed="rId54"/>
+                    <a:blip r:embed="rId55"/>
                     <a:stretch>
                       <a:fillRect/>
                     </a:stretch>
@@ -6470,7 +6536,7 @@
         <w:rPr/>
         <w:t xml:space="preserve">Read about this command on </w:t>
       </w:r>
-      <w:hyperlink r:id="rId55">
+      <w:hyperlink r:id="rId56">
         <w:r>
           <w:rPr>
             <w:rStyle w:val="InternetLink"/>
@@ -6488,7 +6554,7 @@
         <w:pStyle w:val="TextBody"/>
         <w:rPr/>
       </w:pPr>
-      <w:hyperlink r:id="rId56">
+      <w:hyperlink r:id="rId57">
         <w:r>
           <w:rPr>
             <w:rStyle w:val="InternetLink"/>
@@ -6717,7 +6783,7 @@
                     </pic:cNvPicPr>
                   </pic:nvPicPr>
                   <pic:blipFill>
-                    <a:blip r:embed="rId57"/>
+                    <a:blip r:embed="rId58"/>
                     <a:stretch>
                       <a:fillRect/>
                     </a:stretch>
@@ -6944,90 +7010,6 @@
         <w:rPr/>
         <w:t xml:space="preserve">) in the </w:t>
       </w:r>
-      <w:hyperlink r:id="rId58">
-        <w:r>
-          <w:rPr>
-            <w:rStyle w:val="InternetLink"/>
-          </w:rPr>
-          <w:t>docker</w:t>
-        </w:r>
-      </w:hyperlink>
-      <w:r>
-        <w:rPr/>
-        <w:t xml:space="preserve"> documentation.</w:t>
-      </w:r>
-    </w:p>
-    <w:p>
-      <w:pPr>
-        <w:pStyle w:val="TextBody"/>
-        <w:rPr/>
-      </w:pPr>
-      <w:r>
-        <w:rPr/>
-        <w:t xml:space="preserve">Any container you run will be automatically attached to the bridge network. The </w:t>
-      </w:r>
-      <w:r>
-        <w:rPr>
-          <w:b/>
-          <w:bCs/>
-        </w:rPr>
-        <w:t>inspect</w:t>
-      </w:r>
-      <w:r>
-        <w:rPr/>
-        <w:t xml:space="preserve"> command shows the IP address of the container in this network. The inspect command prints a lot of information, use the --format option and output only what you are interested in:</w:t>
-      </w:r>
-    </w:p>
-    <w:p>
-      <w:pPr>
-        <w:pStyle w:val="Example"/>
-        <w:rPr/>
-      </w:pPr>
-      <w:r>
-        <w:rPr/>
-        <w:t>docker inspect --format='{{range .NetworkSettings.Networks}} {{.IPAddress}} {{end}}' mysql-server</w:t>
-      </w:r>
-    </w:p>
-    <w:p>
-      <w:pPr>
-        <w:pStyle w:val="TextBody"/>
-        <w:rPr/>
-      </w:pPr>
-      <w:r>
-        <w:rPr/>
-        <w:t>Suppose this command prints 172.17.0.2. Then, with this IP address and port number (3306), you can call the mySql server from another container using IP address 172.17.0.2:3306. The problem is that this address can change when the container is destroyed and recreated. You solve the problem by creating your own network in docker and connecting the container to that network:</w:t>
-      </w:r>
-    </w:p>
-    <w:p>
-      <w:pPr>
-        <w:pStyle w:val="Example"/>
-        <w:rPr/>
-      </w:pPr>
-      <w:r>
-        <w:rPr/>
-        <w:t>docker network create [OPTIONS] NETWORK_NAME</w:t>
-      </w:r>
-    </w:p>
-    <w:p>
-      <w:pPr>
-        <w:pStyle w:val="TextBody"/>
-        <w:rPr/>
-      </w:pPr>
-      <w:r>
-        <w:rPr/>
-        <w:t xml:space="preserve">If you don’t specify the --driver option, the command automatically creates a bridge network for you. The </w:t>
-      </w:r>
-      <w:r>
-        <w:rPr>
-          <w:b/>
-          <w:bCs/>
-        </w:rPr>
-        <w:t>network create</w:t>
-      </w:r>
-      <w:r>
-        <w:rPr/>
-        <w:t xml:space="preserve"> command is described on the </w:t>
-      </w:r>
       <w:hyperlink r:id="rId59">
         <w:r>
           <w:rPr>
@@ -7038,6 +7020,90 @@
       </w:hyperlink>
       <w:r>
         <w:rPr/>
+        <w:t xml:space="preserve"> documentation.</w:t>
+      </w:r>
+    </w:p>
+    <w:p>
+      <w:pPr>
+        <w:pStyle w:val="TextBody"/>
+        <w:rPr/>
+      </w:pPr>
+      <w:r>
+        <w:rPr/>
+        <w:t xml:space="preserve">Any container you run will be automatically attached to the bridge network. The </w:t>
+      </w:r>
+      <w:r>
+        <w:rPr>
+          <w:b/>
+          <w:bCs/>
+        </w:rPr>
+        <w:t>inspect</w:t>
+      </w:r>
+      <w:r>
+        <w:rPr/>
+        <w:t xml:space="preserve"> command shows the IP address of the container in this network. The inspect command prints a lot of information, use the --format option and output only what you are interested in:</w:t>
+      </w:r>
+    </w:p>
+    <w:p>
+      <w:pPr>
+        <w:pStyle w:val="Example"/>
+        <w:rPr/>
+      </w:pPr>
+      <w:r>
+        <w:rPr/>
+        <w:t>docker inspect --format='{{range .NetworkSettings.Networks}} {{.IPAddress}} {{end}}' mysql-server</w:t>
+      </w:r>
+    </w:p>
+    <w:p>
+      <w:pPr>
+        <w:pStyle w:val="TextBody"/>
+        <w:rPr/>
+      </w:pPr>
+      <w:r>
+        <w:rPr/>
+        <w:t>Suppose this command prints 172.17.0.2. Then, with this IP address and port number (3306), you can call the mySql server from another container using IP address 172.17.0.2:3306. The problem is that this address can change when the container is destroyed and recreated. You solve the problem by creating your own network in docker and connecting the container to that network:</w:t>
+      </w:r>
+    </w:p>
+    <w:p>
+      <w:pPr>
+        <w:pStyle w:val="Example"/>
+        <w:rPr/>
+      </w:pPr>
+      <w:r>
+        <w:rPr/>
+        <w:t>docker network create [OPTIONS] NETWORK_NAME</w:t>
+      </w:r>
+    </w:p>
+    <w:p>
+      <w:pPr>
+        <w:pStyle w:val="TextBody"/>
+        <w:rPr/>
+      </w:pPr>
+      <w:r>
+        <w:rPr/>
+        <w:t xml:space="preserve">If you don’t specify the --driver option, the command automatically creates a bridge network for you. The </w:t>
+      </w:r>
+      <w:r>
+        <w:rPr>
+          <w:b/>
+          <w:bCs/>
+        </w:rPr>
+        <w:t>network create</w:t>
+      </w:r>
+      <w:r>
+        <w:rPr/>
+        <w:t xml:space="preserve"> command is described on the </w:t>
+      </w:r>
+      <w:hyperlink r:id="rId60">
+        <w:r>
+          <w:rPr>
+            <w:rStyle w:val="InternetLink"/>
+          </w:rPr>
+          <w:t>docker</w:t>
+        </w:r>
+      </w:hyperlink>
+      <w:r>
+        <w:rPr/>
         <w:t xml:space="preserve"> site.</w:t>
       </w:r>
     </w:p>
@@ -7132,7 +7198,7 @@
         <w:rPr/>
         <w:t>The article '</w:t>
       </w:r>
-      <w:hyperlink r:id="rId60">
+      <w:hyperlink r:id="rId61">
         <w:r>
           <w:rPr>
             <w:rStyle w:val="InternetLink"/>
@@ -7240,7 +7306,7 @@
         <w:rPr/>
         <w:t xml:space="preserve">See the </w:t>
       </w:r>
-      <w:hyperlink r:id="rId61">
+      <w:hyperlink r:id="rId62">
         <w:r>
           <w:rPr>
             <w:rStyle w:val="InternetLink"/>
@@ -7370,7 +7436,7 @@
         <w:rPr/>
         <w:t xml:space="preserve">) command, everything written after the image name or ID is interpreted as a command to be executed after the container is started. That property can be used to provide initial values. There is a nice example of this usage on the </w:t>
       </w:r>
-      <w:hyperlink r:id="rId62">
+      <w:hyperlink r:id="rId63">
         <w:r>
           <w:rPr>
             <w:rStyle w:val="InternetLink"/>
@@ -7504,90 +7570,6 @@
       <w:r>
         <w:rPr/>
         <w:t xml:space="preserve">. This command requires more typing, but provides more configuration options. Read about –mount on </w:t>
-      </w:r>
-      <w:hyperlink r:id="rId63">
-        <w:r>
-          <w:rPr>
-            <w:rStyle w:val="InternetLink"/>
-          </w:rPr>
-          <w:t>docker</w:t>
-        </w:r>
-      </w:hyperlink>
-      <w:r>
-        <w:rPr/>
-        <w:t xml:space="preserve"> site (section "Choose the -v or --mount flag").</w:t>
-      </w:r>
-    </w:p>
-    <w:p>
-      <w:pPr>
-        <w:pStyle w:val="TextBody"/>
-        <w:rPr/>
-      </w:pPr>
-      <w:r>
-        <w:rPr/>
-        <w:t xml:space="preserve">The container can be connected to the network using </w:t>
-      </w:r>
-      <w:r>
-        <w:rPr>
-          <w:b/>
-          <w:bCs/>
-        </w:rPr>
-        <w:t>–network</w:t>
-      </w:r>
-      <w:r>
-        <w:rPr/>
-        <w:t xml:space="preserve"> option:</w:t>
-      </w:r>
-    </w:p>
-    <w:p>
-      <w:pPr>
-        <w:pStyle w:val="Example"/>
-        <w:rPr/>
-      </w:pPr>
-      <w:r>
-        <w:rPr/>
-        <w:t>docker run --network NETWORK …</w:t>
-      </w:r>
-    </w:p>
-    <w:p>
-      <w:pPr>
-        <w:pStyle w:val="TextBody"/>
-        <w:rPr/>
-      </w:pPr>
-      <w:r>
-        <w:rPr/>
-        <w:t>Network name or ID can be used here. The name of the container can be specified in the --name option:</w:t>
-      </w:r>
-    </w:p>
-    <w:p>
-      <w:pPr>
-        <w:pStyle w:val="Example"/>
-        <w:rPr/>
-      </w:pPr>
-      <w:r>
-        <w:rPr/>
-        <w:t>docker run --name test -it debian</w:t>
-      </w:r>
-    </w:p>
-    <w:p>
-      <w:pPr>
-        <w:pStyle w:val="TextBody"/>
-        <w:rPr/>
-      </w:pPr>
-      <w:r>
-        <w:rPr/>
-        <w:t xml:space="preserve">All options for the </w:t>
-      </w:r>
-      <w:r>
-        <w:rPr>
-          <w:b/>
-          <w:bCs/>
-        </w:rPr>
-        <w:t>RUN</w:t>
-      </w:r>
-      <w:r>
-        <w:rPr/>
-        <w:t xml:space="preserve"> command are listed on the </w:t>
       </w:r>
       <w:hyperlink r:id="rId64">
         <w:r>
@@ -7599,6 +7581,90 @@
       </w:hyperlink>
       <w:r>
         <w:rPr/>
+        <w:t xml:space="preserve"> site (section "Choose the -v or --mount flag").</w:t>
+      </w:r>
+    </w:p>
+    <w:p>
+      <w:pPr>
+        <w:pStyle w:val="TextBody"/>
+        <w:rPr/>
+      </w:pPr>
+      <w:r>
+        <w:rPr/>
+        <w:t xml:space="preserve">The container can be connected to the network using </w:t>
+      </w:r>
+      <w:r>
+        <w:rPr>
+          <w:b/>
+          <w:bCs/>
+        </w:rPr>
+        <w:t>–network</w:t>
+      </w:r>
+      <w:r>
+        <w:rPr/>
+        <w:t xml:space="preserve"> option:</w:t>
+      </w:r>
+    </w:p>
+    <w:p>
+      <w:pPr>
+        <w:pStyle w:val="Example"/>
+        <w:rPr/>
+      </w:pPr>
+      <w:r>
+        <w:rPr/>
+        <w:t>docker run --network NETWORK …</w:t>
+      </w:r>
+    </w:p>
+    <w:p>
+      <w:pPr>
+        <w:pStyle w:val="TextBody"/>
+        <w:rPr/>
+      </w:pPr>
+      <w:r>
+        <w:rPr/>
+        <w:t>Network name or ID can be used here. The name of the container can be specified in the --name option:</w:t>
+      </w:r>
+    </w:p>
+    <w:p>
+      <w:pPr>
+        <w:pStyle w:val="Example"/>
+        <w:rPr/>
+      </w:pPr>
+      <w:r>
+        <w:rPr/>
+        <w:t>docker run --name test -it debian</w:t>
+      </w:r>
+    </w:p>
+    <w:p>
+      <w:pPr>
+        <w:pStyle w:val="TextBody"/>
+        <w:rPr/>
+      </w:pPr>
+      <w:r>
+        <w:rPr/>
+        <w:t xml:space="preserve">All options for the </w:t>
+      </w:r>
+      <w:r>
+        <w:rPr>
+          <w:b/>
+          <w:bCs/>
+        </w:rPr>
+        <w:t>RUN</w:t>
+      </w:r>
+      <w:r>
+        <w:rPr/>
+        <w:t xml:space="preserve"> command are listed on the </w:t>
+      </w:r>
+      <w:hyperlink r:id="rId65">
+        <w:r>
+          <w:rPr>
+            <w:rStyle w:val="InternetLink"/>
+          </w:rPr>
+          <w:t>docker</w:t>
+        </w:r>
+      </w:hyperlink>
+      <w:r>
+        <w:rPr/>
         <w:t xml:space="preserve"> site.</w:t>
       </w:r>
     </w:p>
@@ -7745,7 +7811,7 @@
         <w:rPr/>
         <w:t xml:space="preserve"> command. The kill command sends a SIGKILL signal to the program. The difference between these two commands is described on the </w:t>
       </w:r>
-      <w:hyperlink r:id="rId65">
+      <w:hyperlink r:id="rId66">
         <w:r>
           <w:rPr>
             <w:rStyle w:val="InternetLink"/>
@@ -7860,7 +7926,7 @@
         <w:rPr/>
         <w:t xml:space="preserve">Drop images from sites </w:t>
       </w:r>
-      <w:hyperlink r:id="rId66">
+      <w:hyperlink r:id="rId67">
         <w:r>
           <w:rPr>
             <w:rStyle w:val="InternetLink"/>
@@ -7872,7 +7938,7 @@
         <w:rPr/>
         <w:t xml:space="preserve"> , </w:t>
       </w:r>
-      <w:hyperlink r:id="rId67">
+      <w:hyperlink r:id="rId68">
         <w:r>
           <w:rPr>
             <w:rStyle w:val="InternetLink"/>
@@ -7971,7 +8037,7 @@
         <w:rPr/>
         <w:t xml:space="preserve">The </w:t>
       </w:r>
-      <w:hyperlink r:id="rId68">
+      <w:hyperlink r:id="rId69">
         <w:r>
           <w:rPr>
             <w:rStyle w:val="InternetLink"/>
@@ -8382,7 +8448,7 @@
                     </pic:cNvPicPr>
                   </pic:nvPicPr>
                   <pic:blipFill>
-                    <a:blip r:embed="rId69"/>
+                    <a:blip r:embed="rId70"/>
                     <a:stretch>
                       <a:fillRect/>
                     </a:stretch>
@@ -8528,7 +8594,7 @@
         <w:rPr/>
         <w:t xml:space="preserve">Make sure mySqlSrv is running and  create phpmyadminSrv with the commands; here I have listed and explained only the most necessary parameters, the rest of the parameters can be found in the </w:t>
       </w:r>
-      <w:hyperlink r:id="rId70">
+      <w:hyperlink r:id="rId71">
         <w:r>
           <w:rPr>
             <w:rStyle w:val="InternetLink"/>
@@ -8943,7 +9009,7 @@
                     </pic:cNvPicPr>
                   </pic:nvPicPr>
                   <pic:blipFill>
-                    <a:blip r:embed="rId71"/>
+                    <a:blip r:embed="rId72"/>
                     <a:stretch>
                       <a:fillRect/>
                     </a:stretch>
@@ -9271,7 +9337,7 @@
         <w:rPr/>
         <w:t xml:space="preserve">This </w:t>
       </w:r>
-      <w:hyperlink r:id="rId72">
+      <w:hyperlink r:id="rId73">
         <w:r>
           <w:rPr>
             <w:rStyle w:val="InternetLink"/>
@@ -9331,7 +9397,7 @@
         <w:rPr/>
         <w:t xml:space="preserve">, Linux users must install this application by following the instructions on the </w:t>
       </w:r>
-      <w:hyperlink r:id="rId73">
+      <w:hyperlink r:id="rId74">
         <w:r>
           <w:rPr>
             <w:rStyle w:val="InternetLink"/>
@@ -9354,7 +9420,7 @@
         <w:rPr/>
         <w:t xml:space="preserve"> on the web. You can read </w:t>
       </w:r>
-      <w:hyperlink r:id="rId74">
+      <w:hyperlink r:id="rId75">
         <w:r>
           <w:rPr>
             <w:rStyle w:val="InternetLink"/>
@@ -9485,7 +9551,7 @@
         <w:rPr/>
         <w:t xml:space="preserve">All top-level elements are listed on the </w:t>
       </w:r>
-      <w:hyperlink r:id="rId75">
+      <w:hyperlink r:id="rId76">
         <w:r>
           <w:rPr>
             <w:rStyle w:val="InternetLink"/>
@@ -10112,7 +10178,7 @@
         <w:rPr/>
         <w:t xml:space="preserve"> element . The service name (mySqlService) can match the container name (mySqlSrv), but the container_name element must still be provided. Otherwise docker-compose will create its own container name and you will have problems specifying PMA_HOST. The restart policy is described on the </w:t>
       </w:r>
-      <w:hyperlink r:id="rId76">
+      <w:hyperlink r:id="rId77">
         <w:r>
           <w:rPr>
             <w:rStyle w:val="InternetLink"/>
@@ -10186,7 +10252,7 @@
         <w:rPr/>
         <w:t xml:space="preserve"> listens to the same commands as the container: start, stop, ls, rm. All allowed commands will be listed by the help command or the </w:t>
       </w:r>
-      <w:hyperlink r:id="rId77">
+      <w:hyperlink r:id="rId78">
         <w:r>
           <w:rPr>
             <w:rStyle w:val="InternetLink"/>
@@ -10270,7 +10336,7 @@
         <w:rPr/>
         <w:t xml:space="preserve">You can download an image from </w:t>
       </w:r>
-      <w:hyperlink r:id="rId78">
+      <w:hyperlink r:id="rId79">
         <w:r>
           <w:rPr>
             <w:rStyle w:val="InternetLink"/>
@@ -10282,7 +10348,7 @@
         <w:rPr/>
         <w:t xml:space="preserve"> without connecting to the site, but when you try to create your own image, you will be told that there are insufficient rights. The problem is that docker now requires authentication. The Personal plan is free, so connect to the </w:t>
       </w:r>
-      <w:hyperlink r:id="rId79">
+      <w:hyperlink r:id="rId80">
         <w:r>
           <w:rPr>
             <w:rStyle w:val="InternetLink"/>
@@ -10486,7 +10552,7 @@
         <w:rPr/>
         <w:t xml:space="preserve">This method is safe enough when working with an individual computer. Use the </w:t>
       </w:r>
-      <w:hyperlink r:id="rId80">
+      <w:hyperlink r:id="rId81">
         <w:r>
           <w:rPr>
             <w:rStyle w:val="InternetLink"/>
@@ -11263,7 +11329,7 @@
         <w:rPr/>
         <w:t xml:space="preserve"> option and create a container from the nginx image. An example is given in the official </w:t>
       </w:r>
-      <w:hyperlink r:id="rId81">
+      <w:hyperlink r:id="rId82">
         <w:r>
           <w:rPr>
             <w:rStyle w:val="InternetLink"/>
@@ -11681,7 +11747,7 @@
         <w:rPr/>
         <w:t xml:space="preserve">A complete list of commands you can use writing a Dockerfile is provided at the </w:t>
       </w:r>
-      <w:hyperlink r:id="rId82">
+      <w:hyperlink r:id="rId83">
         <w:r>
           <w:rPr>
             <w:rStyle w:val="InternetLink"/>
@@ -11793,7 +11859,7 @@
         </w:rPr>
         <w:t xml:space="preserve"> is only available when using the </w:t>
       </w:r>
-      <w:hyperlink r:id="rId83">
+      <w:hyperlink r:id="rId84">
         <w:r>
           <w:rPr>
             <w:rStyle w:val="InternetLink"/>
@@ -13255,7 +13321,7 @@
         </w:rPr>
         <w:t xml:space="preserve">The </w:t>
       </w:r>
-      <w:hyperlink r:id="rId84">
+      <w:hyperlink r:id="rId85">
         <w:r>
           <w:rPr>
             <w:rStyle w:val="InternetLink"/>
@@ -14623,7 +14689,7 @@
         <w:pStyle w:val="TextBody"/>
         <w:rPr/>
       </w:pPr>
-      <w:hyperlink r:id="rId85">
+      <w:hyperlink r:id="rId86">
         <w:r>
           <w:rPr>
             <w:rStyle w:val="InternetLink"/>
@@ -15498,7 +15564,7 @@
           <w:bCs w:val="false"/>
         </w:rPr>
       </w:pPr>
-      <w:hyperlink r:id="rId86">
+      <w:hyperlink r:id="rId87">
         <w:r>
           <w:rPr>
             <w:rStyle w:val="InternetLink"/>
@@ -15557,7 +15623,7 @@
         </w:rPr>
         <w:t xml:space="preserve"> files. Article "</w:t>
       </w:r>
-      <w:hyperlink r:id="rId87">
+      <w:hyperlink r:id="rId88">
         <w:r>
           <w:rPr>
             <w:rStyle w:val="InternetLink"/>

</xml_diff>

<commit_message>
First chapter is ready
</commit_message>
<xml_diff>
--- a/01_OperatingSystem.docx
+++ b/01_OperatingSystem.docx
@@ -5525,15 +5525,7 @@
           <w:color w:val="auto"/>
           <w:u w:val="none"/>
         </w:rPr>
-        <w:t xml:space="preserve">It works but font size on mobile is too small. </w:t>
-      </w:r>
-      <w:r>
-        <w:rPr>
-          <w:rStyle w:val="InternetLink"/>
-          <w:color w:val="auto"/>
-          <w:u w:val="none"/>
-        </w:rPr>
-        <w:t xml:space="preserve">I had to increase the font. Second problem: there is no $ sign on virtual keyboard. I haven't found a way to enter the </w:t>
+        <w:t xml:space="preserve">It works but font size on mobile is too small. I had to increase the font. Second problem: there is no $ sign on virtual keyboard. I haven't found a way to enter the </w:t>
       </w:r>
       <w:r>
         <w:rPr>
@@ -16292,6 +16284,1134 @@
         <w:t>EOT</w:t>
       </w:r>
     </w:p>
+    <w:p>
+      <w:pPr>
+        <w:pStyle w:val="TextBody"/>
+        <w:rPr/>
+      </w:pPr>
+      <w:r>
+        <w:rPr/>
+      </w:r>
+    </w:p>
+    <w:p>
+      <w:pPr>
+        <w:pStyle w:val="Heading2"/>
+        <w:numPr>
+          <w:ilvl w:val="1"/>
+          <w:numId w:val="3"/>
+        </w:numPr>
+        <w:spacing w:before="200" w:after="120"/>
+        <w:rPr/>
+      </w:pPr>
+      <w:r>
+        <w:rPr/>
+        <w:t>Text editor</w:t>
+      </w:r>
+    </w:p>
+    <w:p>
+      <w:pPr>
+        <w:pStyle w:val="TextBody"/>
+        <w:rPr/>
+      </w:pPr>
+      <w:r>
+        <w:rPr/>
+        <w:t>You will definitely need to edit text files during your work. By default, after installing the Ubuntu system, you’ll get:</w:t>
+      </w:r>
+    </w:p>
+    <w:p>
+      <w:pPr>
+        <w:pStyle w:val="TextBody"/>
+        <w:numPr>
+          <w:ilvl w:val="0"/>
+          <w:numId w:val="35"/>
+        </w:numPr>
+        <w:rPr/>
+      </w:pPr>
+      <w:r>
+        <w:rPr>
+          <w:b/>
+          <w:bCs/>
+        </w:rPr>
+        <w:t>Mousepad</w:t>
+      </w:r>
+      <w:r>
+        <w:rPr/>
+        <w:t xml:space="preserve"> – a small and fairly clear text editor suitable for small corrections,</w:t>
+      </w:r>
+    </w:p>
+    <w:p>
+      <w:pPr>
+        <w:pStyle w:val="TextBody"/>
+        <w:numPr>
+          <w:ilvl w:val="0"/>
+          <w:numId w:val="35"/>
+        </w:numPr>
+        <w:rPr/>
+      </w:pPr>
+      <w:r>
+        <w:rPr>
+          <w:b/>
+          <w:bCs/>
+        </w:rPr>
+        <w:t>Visual Studio Code</w:t>
+      </w:r>
+      <w:r>
+        <w:rPr/>
+        <w:t xml:space="preserve"> - a basic programmer's tool that we'll explore later,</w:t>
+      </w:r>
+    </w:p>
+    <w:p>
+      <w:pPr>
+        <w:pStyle w:val="TextBody"/>
+        <w:numPr>
+          <w:ilvl w:val="0"/>
+          <w:numId w:val="35"/>
+        </w:numPr>
+        <w:rPr/>
+      </w:pPr>
+      <w:r>
+        <w:rPr>
+          <w:b/>
+          <w:bCs/>
+        </w:rPr>
+        <w:t>Libre Office</w:t>
+      </w:r>
+      <w:r>
+        <w:rPr/>
+        <w:t xml:space="preserve"> - a suite of programs that perform the same tasks as Microsoft's MS Office. The only problem is that it is written in Java and is significantly slower than Microsoft's product.</w:t>
+      </w:r>
+    </w:p>
+    <w:p>
+      <w:pPr>
+        <w:pStyle w:val="TextBody"/>
+        <w:rPr/>
+      </w:pPr>
+      <w:r>
+        <w:rPr/>
+        <w:t xml:space="preserve">When working remotely, you will need an editor that allows you to edit files on the remote computer. </w:t>
+      </w:r>
+      <w:r>
+        <w:rPr>
+          <w:b/>
+          <w:bCs/>
+        </w:rPr>
+        <w:t>Nano</w:t>
+      </w:r>
+      <w:r>
+        <w:rPr/>
+        <w:t xml:space="preserve"> and </w:t>
+      </w:r>
+      <w:r>
+        <w:rPr>
+          <w:b/>
+          <w:bCs/>
+        </w:rPr>
+        <w:t>vim</w:t>
+      </w:r>
+      <w:r>
+        <w:rPr/>
+        <w:t xml:space="preserve"> do that best. Both editors take up little space and work in a terminal window, so you can easily make the necessary corrections by connecting to a remote computer via </w:t>
+      </w:r>
+      <w:r>
+        <w:rPr>
+          <w:b/>
+          <w:bCs/>
+        </w:rPr>
+        <w:t>ssh</w:t>
+      </w:r>
+      <w:r>
+        <w:rPr/>
+        <w:t>.</w:t>
+      </w:r>
+    </w:p>
+    <w:p>
+      <w:pPr>
+        <w:pStyle w:val="Heading4"/>
+        <w:numPr>
+          <w:ilvl w:val="3"/>
+          <w:numId w:val="2"/>
+        </w:numPr>
+        <w:spacing w:before="120" w:after="120"/>
+        <w:rPr/>
+      </w:pPr>
+      <w:r>
+        <w:rPr/>
+        <w:t>Nano</w:t>
+      </w:r>
+    </w:p>
+    <w:p>
+      <w:pPr>
+        <w:pStyle w:val="TextBody"/>
+        <w:rPr/>
+      </w:pPr>
+      <w:r>
+        <w:rPr/>
+        <w:t xml:space="preserve">GNU nano is an easy to use command line text editor for Unix and Linux operating systems. It includes all the basic functionality you’d expect from a regular text editor, like syntax highlighting, multiple buffers, search and replace with regular expression support, spellchecking, UTF-8 encoding, and more. Nano text editor is pre-installed on </w:t>
+      </w:r>
+      <w:r>
+        <w:rPr>
+          <w:b/>
+          <w:bCs/>
+        </w:rPr>
+        <w:t>macOS</w:t>
+      </w:r>
+      <w:r>
+        <w:rPr/>
+        <w:t xml:space="preserve"> and most </w:t>
+      </w:r>
+      <w:r>
+        <w:rPr>
+          <w:b/>
+          <w:bCs/>
+        </w:rPr>
+        <w:t>Linux</w:t>
+      </w:r>
+      <w:r>
+        <w:rPr/>
+        <w:t xml:space="preserve"> distros. To check if it is installed on your system type:</w:t>
+      </w:r>
+    </w:p>
+    <w:p>
+      <w:pPr>
+        <w:pStyle w:val="Example"/>
+        <w:rPr/>
+      </w:pPr>
+      <w:r>
+        <w:rPr/>
+        <w:t>nano --version</w:t>
+      </w:r>
+    </w:p>
+    <w:p>
+      <w:pPr>
+        <w:pStyle w:val="TextBody"/>
+        <w:rPr/>
+      </w:pPr>
+      <w:r>
+        <w:rPr/>
+        <w:t>Install it if this command found nothing:</w:t>
+      </w:r>
+    </w:p>
+    <w:p>
+      <w:pPr>
+        <w:pStyle w:val="Example"/>
+        <w:rPr/>
+      </w:pPr>
+      <w:r>
+        <w:rPr/>
+        <w:t>sudo apt install nano</w:t>
+      </w:r>
+    </w:p>
+    <w:p>
+      <w:pPr>
+        <w:pStyle w:val="TextBody"/>
+        <w:rPr/>
+      </w:pPr>
+      <w:r>
+        <w:rPr/>
+        <w:t>The editor window listens for cursor control keys. Press CTL+G to see a short tutorial. Control keys that are a bit unusual for Windows users are listed in the lower lines of the window.</w:t>
+      </w:r>
+    </w:p>
+    <w:p>
+      <w:pPr>
+        <w:pStyle w:val="TextBody"/>
+        <w:rPr/>
+      </w:pPr>
+      <w:r>
+        <w:rPr/>
+        <w:drawing>
+          <wp:anchor behindDoc="0" distT="0" distB="0" distL="0" distR="0" simplePos="0" locked="0" layoutInCell="0" allowOverlap="1" relativeHeight="10">
+            <wp:simplePos x="0" y="0"/>
+            <wp:positionH relativeFrom="column">
+              <wp:align>center</wp:align>
+            </wp:positionH>
+            <wp:positionV relativeFrom="paragraph">
+              <wp:posOffset>635</wp:posOffset>
+            </wp:positionV>
+            <wp:extent cx="4723765" cy="2752090"/>
+            <wp:effectExtent l="0" t="0" r="0" b="0"/>
+            <wp:wrapSquare wrapText="largest"/>
+            <wp:docPr id="9" name="Image9" descr="" title=""/>
+            <wp:cNvGraphicFramePr>
+              <a:graphicFrameLocks xmlns:a="http://schemas.openxmlformats.org/drawingml/2006/main" noChangeAspect="1"/>
+            </wp:cNvGraphicFramePr>
+            <a:graphic xmlns:a="http://schemas.openxmlformats.org/drawingml/2006/main">
+              <a:graphicData uri="http://schemas.openxmlformats.org/drawingml/2006/picture">
+                <pic:pic xmlns:pic="http://schemas.openxmlformats.org/drawingml/2006/picture">
+                  <pic:nvPicPr>
+                    <pic:cNvPr id="9" name="Image9" descr="" title=""/>
+                    <pic:cNvPicPr>
+                      <a:picLocks noChangeAspect="1" noChangeArrowheads="1"/>
+                    </pic:cNvPicPr>
+                  </pic:nvPicPr>
+                  <pic:blipFill>
+                    <a:blip r:embed="rId89"/>
+                    <a:stretch>
+                      <a:fillRect/>
+                    </a:stretch>
+                  </pic:blipFill>
+                  <pic:spPr bwMode="auto">
+                    <a:xfrm>
+                      <a:off x="0" y="0"/>
+                      <a:ext cx="4723765" cy="2752090"/>
+                    </a:xfrm>
+                    <a:prstGeom prst="rect">
+                      <a:avLst/>
+                    </a:prstGeom>
+                  </pic:spPr>
+                </pic:pic>
+              </a:graphicData>
+            </a:graphic>
+          </wp:anchor>
+        </w:drawing>
+      </w:r>
+    </w:p>
+    <w:p>
+      <w:pPr>
+        <w:pStyle w:val="TextBody"/>
+        <w:rPr/>
+      </w:pPr>
+      <w:r>
+        <w:rPr/>
+      </w:r>
+    </w:p>
+    <w:p>
+      <w:pPr>
+        <w:pStyle w:val="TextBody"/>
+        <w:rPr/>
+      </w:pPr>
+      <w:r>
+        <w:rPr/>
+      </w:r>
+    </w:p>
+    <w:p>
+      <w:pPr>
+        <w:pStyle w:val="TextBody"/>
+        <w:rPr/>
+      </w:pPr>
+      <w:r>
+        <w:rPr/>
+      </w:r>
+    </w:p>
+    <w:p>
+      <w:pPr>
+        <w:pStyle w:val="TextBody"/>
+        <w:rPr/>
+      </w:pPr>
+      <w:r>
+        <w:rPr/>
+      </w:r>
+    </w:p>
+    <w:p>
+      <w:pPr>
+        <w:pStyle w:val="TextBody"/>
+        <w:rPr/>
+      </w:pPr>
+      <w:r>
+        <w:rPr/>
+      </w:r>
+    </w:p>
+    <w:p>
+      <w:pPr>
+        <w:pStyle w:val="TextBody"/>
+        <w:rPr/>
+      </w:pPr>
+      <w:r>
+        <w:rPr/>
+      </w:r>
+    </w:p>
+    <w:p>
+      <w:pPr>
+        <w:pStyle w:val="TextBody"/>
+        <w:rPr/>
+      </w:pPr>
+      <w:r>
+        <w:rPr/>
+      </w:r>
+    </w:p>
+    <w:p>
+      <w:pPr>
+        <w:pStyle w:val="TextBody"/>
+        <w:rPr/>
+      </w:pPr>
+      <w:r>
+        <w:rPr/>
+      </w:r>
+    </w:p>
+    <w:p>
+      <w:pPr>
+        <w:pStyle w:val="TextBody"/>
+        <w:rPr/>
+      </w:pPr>
+      <w:r>
+        <w:rPr/>
+      </w:r>
+    </w:p>
+    <w:p>
+      <w:pPr>
+        <w:pStyle w:val="TextBody"/>
+        <w:rPr/>
+      </w:pPr>
+      <w:r>
+        <w:rPr/>
+        <w:t xml:space="preserve">Users of other text editors will start working with </w:t>
+      </w:r>
+      <w:r>
+        <w:rPr>
+          <w:b/>
+          <w:bCs/>
+        </w:rPr>
+        <w:t>nano</w:t>
+      </w:r>
+      <w:r>
+        <w:rPr/>
+        <w:t xml:space="preserve"> in a few minutes, but it must be said that this editor is not a tool for professional programming. Small instruction you’ll find on </w:t>
+      </w:r>
+      <w:hyperlink r:id="rId90">
+        <w:r>
+          <w:rPr>
+            <w:rStyle w:val="InternetLink"/>
+          </w:rPr>
+          <w:t>linuxize</w:t>
+        </w:r>
+      </w:hyperlink>
+      <w:r>
+        <w:rPr/>
+        <w:t xml:space="preserve"> site.</w:t>
+      </w:r>
+    </w:p>
+    <w:p>
+      <w:pPr>
+        <w:pStyle w:val="Heading4"/>
+        <w:numPr>
+          <w:ilvl w:val="3"/>
+          <w:numId w:val="2"/>
+        </w:numPr>
+        <w:spacing w:before="120" w:after="120"/>
+        <w:rPr/>
+      </w:pPr>
+      <w:r>
+        <w:rPr/>
+        <w:t>Vim</w:t>
+      </w:r>
+    </w:p>
+    <w:p>
+      <w:pPr>
+        <w:pStyle w:val="TextBody"/>
+        <w:rPr/>
+      </w:pPr>
+      <w:r>
+        <w:rPr>
+          <w:b/>
+          <w:bCs/>
+        </w:rPr>
+        <w:t>Vim</w:t>
+      </w:r>
+      <w:r>
+        <w:rPr/>
+        <w:t xml:space="preserve"> is a modified version of </w:t>
+      </w:r>
+      <w:r>
+        <w:rPr>
+          <w:b/>
+          <w:bCs/>
+        </w:rPr>
+        <w:t>VI</w:t>
+      </w:r>
+      <w:r>
+        <w:rPr/>
+        <w:t xml:space="preserve"> and has been faithfully serving programmers for 40 years. It is a mandatory tool for network and database administrators. Install this editor with apt command:</w:t>
+      </w:r>
+    </w:p>
+    <w:p>
+      <w:pPr>
+        <w:pStyle w:val="Example"/>
+        <w:rPr/>
+      </w:pPr>
+      <w:r>
+        <w:rPr/>
+        <w:t>sudo apt install vim</w:t>
+      </w:r>
+    </w:p>
+    <w:p>
+      <w:pPr>
+        <w:pStyle w:val="TextBody"/>
+        <w:spacing w:before="0" w:after="140"/>
+        <w:rPr/>
+      </w:pPr>
+      <w:r>
+        <w:rPr/>
+        <w:t>The editor works in four different modes:</w:t>
+      </w:r>
+    </w:p>
+    <w:p>
+      <w:pPr>
+        <w:pStyle w:val="TextBody"/>
+        <w:numPr>
+          <w:ilvl w:val="0"/>
+          <w:numId w:val="36"/>
+        </w:numPr>
+        <w:spacing w:before="0" w:after="140"/>
+        <w:rPr/>
+      </w:pPr>
+      <w:r>
+        <w:rPr/>
+        <w:t>Command mode - VIM starts in this mode. Being in this mode you can move across the screen, delete text, copy text and switch to any other mode. Press ESC key for switching to command mode.</w:t>
+      </w:r>
+    </w:p>
+    <w:p>
+      <w:pPr>
+        <w:pStyle w:val="TextBody"/>
+        <w:numPr>
+          <w:ilvl w:val="0"/>
+          <w:numId w:val="36"/>
+        </w:numPr>
+        <w:spacing w:before="0" w:after="140"/>
+        <w:rPr/>
+      </w:pPr>
+      <w:r>
+        <w:rPr/>
+        <w:t xml:space="preserve">Insert mode – this mode allows writing the text. You can switch to this mode from command mode. Just press the </w:t>
+      </w:r>
+      <w:r>
+        <w:rPr>
+          <w:b/>
+          <w:bCs/>
+          <w:color w:val="FF0000"/>
+        </w:rPr>
+        <w:t>i</w:t>
+      </w:r>
+      <w:r>
+        <w:rPr/>
+        <w:t xml:space="preserve"> key.</w:t>
+      </w:r>
+    </w:p>
+    <w:p>
+      <w:pPr>
+        <w:pStyle w:val="TextBody"/>
+        <w:numPr>
+          <w:ilvl w:val="0"/>
+          <w:numId w:val="36"/>
+        </w:numPr>
+        <w:spacing w:before="0" w:after="140"/>
+        <w:rPr/>
+      </w:pPr>
+      <w:r>
+        <w:rPr/>
+        <w:t xml:space="preserve">Command-line mode -  in this mode, VIM performs various text manipulations, executes external commands, and completes the work of the editor. From command mode, you can go to the command-line by pressing one of the following keys </w:t>
+      </w:r>
+      <w:r>
+        <w:rPr>
+          <w:b/>
+          <w:bCs/>
+          <w:color w:val="FF0000"/>
+        </w:rPr>
+        <w:t>/ ? : !</w:t>
+      </w:r>
+      <w:r>
+        <w:rPr/>
+        <w:t xml:space="preserve"> .</w:t>
+      </w:r>
+    </w:p>
+    <w:p>
+      <w:pPr>
+        <w:pStyle w:val="TextBody"/>
+        <w:numPr>
+          <w:ilvl w:val="0"/>
+          <w:numId w:val="36"/>
+        </w:numPr>
+        <w:spacing w:before="0" w:after="140"/>
+        <w:rPr/>
+      </w:pPr>
+      <w:r>
+        <w:rPr/>
+        <w:t xml:space="preserve">Visual mode - this mode makes it easier to highlight and manipulate text in Vim. You can switch to this mode from command mode. Just press keys </w:t>
+      </w:r>
+      <w:r>
+        <w:rPr>
+          <w:b/>
+          <w:bCs/>
+          <w:color w:val="FF0000"/>
+        </w:rPr>
+        <w:t>v,</w:t>
+      </w:r>
+      <w:r>
+        <w:rPr/>
+        <w:t xml:space="preserve"> </w:t>
+      </w:r>
+      <w:r>
+        <w:rPr>
+          <w:b/>
+          <w:bCs/>
+          <w:color w:val="FF4000"/>
+        </w:rPr>
+        <w:t>V</w:t>
+      </w:r>
+      <w:r>
+        <w:rPr/>
+        <w:t xml:space="preserve"> or </w:t>
+      </w:r>
+      <w:r>
+        <w:rPr>
+          <w:b/>
+          <w:bCs/>
+          <w:color w:val="FF0000"/>
+        </w:rPr>
+        <w:t>CTRL+v</w:t>
+      </w:r>
+      <w:r>
+        <w:rPr/>
+        <w:t xml:space="preserve"> .</w:t>
+      </w:r>
+    </w:p>
+    <w:p>
+      <w:pPr>
+        <w:pStyle w:val="TextBody"/>
+        <w:spacing w:before="0" w:after="140"/>
+        <w:rPr/>
+      </w:pPr>
+      <w:r>
+        <w:rPr/>
+        <w:t xml:space="preserve">Bottom line of the screen indicates a current mode. </w:t>
+      </w:r>
+    </w:p>
+    <w:p>
+      <w:pPr>
+        <w:pStyle w:val="TextBody"/>
+        <w:spacing w:before="0" w:after="140"/>
+        <w:rPr/>
+      </w:pPr>
+      <w:r>
+        <w:rPr/>
+      </w:r>
+    </w:p>
+    <w:p>
+      <w:pPr>
+        <w:pStyle w:val="TextBody"/>
+        <w:spacing w:before="0" w:after="140"/>
+        <w:rPr/>
+      </w:pPr>
+      <w:r>
+        <w:rPr/>
+      </w:r>
+    </w:p>
+    <w:p>
+      <w:pPr>
+        <w:pStyle w:val="TextBody"/>
+        <w:spacing w:before="0" w:after="140"/>
+        <w:rPr/>
+      </w:pPr>
+      <w:r>
+        <w:rPr/>
+        <w:drawing>
+          <wp:anchor behindDoc="0" distT="0" distB="0" distL="0" distR="0" simplePos="0" locked="0" layoutInCell="0" allowOverlap="1" relativeHeight="11">
+            <wp:simplePos x="0" y="0"/>
+            <wp:positionH relativeFrom="column">
+              <wp:align>center</wp:align>
+            </wp:positionH>
+            <wp:positionV relativeFrom="paragraph">
+              <wp:posOffset>635</wp:posOffset>
+            </wp:positionV>
+            <wp:extent cx="6120130" cy="3890010"/>
+            <wp:effectExtent l="0" t="0" r="0" b="0"/>
+            <wp:wrapSquare wrapText="largest"/>
+            <wp:docPr id="10" name="Image10" descr="" title=""/>
+            <wp:cNvGraphicFramePr>
+              <a:graphicFrameLocks xmlns:a="http://schemas.openxmlformats.org/drawingml/2006/main" noChangeAspect="1"/>
+            </wp:cNvGraphicFramePr>
+            <a:graphic xmlns:a="http://schemas.openxmlformats.org/drawingml/2006/main">
+              <a:graphicData uri="http://schemas.openxmlformats.org/drawingml/2006/picture">
+                <pic:pic xmlns:pic="http://schemas.openxmlformats.org/drawingml/2006/picture">
+                  <pic:nvPicPr>
+                    <pic:cNvPr id="10" name="Image10" descr="" title=""/>
+                    <pic:cNvPicPr>
+                      <a:picLocks noChangeAspect="1" noChangeArrowheads="1"/>
+                    </pic:cNvPicPr>
+                  </pic:nvPicPr>
+                  <pic:blipFill>
+                    <a:blip r:embed="rId91"/>
+                    <a:stretch>
+                      <a:fillRect/>
+                    </a:stretch>
+                  </pic:blipFill>
+                  <pic:spPr bwMode="auto">
+                    <a:xfrm>
+                      <a:off x="0" y="0"/>
+                      <a:ext cx="6120130" cy="3890010"/>
+                    </a:xfrm>
+                    <a:prstGeom prst="rect">
+                      <a:avLst/>
+                    </a:prstGeom>
+                  </pic:spPr>
+                </pic:pic>
+              </a:graphicData>
+            </a:graphic>
+          </wp:anchor>
+        </w:drawing>
+      </w:r>
+    </w:p>
+    <w:p>
+      <w:pPr>
+        <w:pStyle w:val="TextBody"/>
+        <w:spacing w:before="0" w:after="140"/>
+        <w:rPr/>
+      </w:pPr>
+      <w:r>
+        <w:rPr/>
+        <w:t xml:space="preserve">A more or less complete description of the vim editor is provided at the </w:t>
+      </w:r>
+      <w:hyperlink r:id="rId92">
+        <w:r>
+          <w:rPr>
+            <w:rStyle w:val="InternetLink"/>
+          </w:rPr>
+          <w:t>sci.notbc.org site</w:t>
+        </w:r>
+      </w:hyperlink>
+      <w:r>
+        <w:rPr/>
+        <w:t xml:space="preserve">. Reading this book will take a time thus start with smaller </w:t>
+      </w:r>
+      <w:hyperlink r:id="rId93">
+        <w:r>
+          <w:rPr>
+            <w:rStyle w:val="InternetLink"/>
+          </w:rPr>
+          <w:t>one</w:t>
+        </w:r>
+      </w:hyperlink>
+      <w:r>
+        <w:rPr/>
+        <w:t xml:space="preserve">. Don't spend a lot of time learning VIM: many of the things it does can be done better and much easier with </w:t>
+      </w:r>
+      <w:r>
+        <w:rPr>
+          <w:b/>
+          <w:bCs/>
+        </w:rPr>
+        <w:t>Visual Studio Code</w:t>
+      </w:r>
+      <w:r>
+        <w:rPr/>
+        <w:t>.</w:t>
+      </w:r>
+    </w:p>
+    <w:p>
+      <w:pPr>
+        <w:pStyle w:val="Heading4"/>
+        <w:numPr>
+          <w:ilvl w:val="3"/>
+          <w:numId w:val="2"/>
+        </w:numPr>
+        <w:spacing w:before="120" w:after="120"/>
+        <w:rPr/>
+      </w:pPr>
+      <w:r>
+        <w:rPr/>
+        <w:t>Visual Studio Code</w:t>
+      </w:r>
+    </w:p>
+    <w:p>
+      <w:pPr>
+        <w:pStyle w:val="TextBody"/>
+        <w:spacing w:before="0" w:after="140"/>
+        <w:rPr/>
+      </w:pPr>
+      <w:r>
+        <w:rPr/>
+        <w:t>Visual Studio Code (VS Code) was produced as a simplified version of Visual Studio when Microsoft decided to extend .NET to Linux and MAC OS systems. VS Code has evolved very rapidly and is now one of the best free tools for programmers. It works on Windows, Linux and macOS.</w:t>
+      </w:r>
+    </w:p>
+    <w:p>
+      <w:pPr>
+        <w:pStyle w:val="TextBody"/>
+        <w:spacing w:before="0" w:after="140"/>
+        <w:rPr/>
+      </w:pPr>
+      <w:r>
+        <w:rPr/>
+        <w:t>In the 2016 Developers Survey of Stack Overflow, Visual Studio Code ranked No. 13 among the top popular development tools, with only 7% of the 47,000 respondents using it. Two years later, however, Visual Studio Code achieved the No. 1 spot, with 35% of the 75,000 respondents using it. In the 2019 Developers Survey, Visual Studio Code was also ranked No. 1, with 50% of the 87,000 respondents using it. In the 2021 Developers Survey, Visual Studio Code continued to be ranked No. 1, with 74.5% of the 71,000 respondents using it, and 74.48% of the 71,010 responses in the 2022 survey (</w:t>
+      </w:r>
+      <w:hyperlink r:id="rId94">
+        <w:r>
+          <w:rPr>
+            <w:rStyle w:val="InternetLink"/>
+          </w:rPr>
+          <w:t>Wikipedia</w:t>
+        </w:r>
+      </w:hyperlink>
+      <w:r>
+        <w:rPr/>
+        <w:t>).</w:t>
+      </w:r>
+    </w:p>
+    <w:p>
+      <w:pPr>
+        <w:pStyle w:val="TextBody"/>
+        <w:spacing w:before="0" w:after="140"/>
+        <w:rPr/>
+      </w:pPr>
+      <w:r>
+        <w:rPr/>
+        <w:t>VS Code has different extensions for different languages. You can download the extension by clicking the corresponding button:</w:t>
+      </w:r>
+    </w:p>
+    <w:p>
+      <w:pPr>
+        <w:pStyle w:val="TextBody"/>
+        <w:spacing w:before="0" w:after="140"/>
+        <w:rPr/>
+      </w:pPr>
+      <w:r>
+        <w:rPr/>
+        <w:drawing>
+          <wp:anchor behindDoc="0" distT="0" distB="0" distL="0" distR="0" simplePos="0" locked="0" layoutInCell="0" allowOverlap="1" relativeHeight="12">
+            <wp:simplePos x="0" y="0"/>
+            <wp:positionH relativeFrom="column">
+              <wp:align>center</wp:align>
+            </wp:positionH>
+            <wp:positionV relativeFrom="paragraph">
+              <wp:posOffset>635</wp:posOffset>
+            </wp:positionV>
+            <wp:extent cx="6120130" cy="4137025"/>
+            <wp:effectExtent l="0" t="0" r="0" b="0"/>
+            <wp:wrapSquare wrapText="largest"/>
+            <wp:docPr id="11" name="Image11" descr="" title=""/>
+            <wp:cNvGraphicFramePr>
+              <a:graphicFrameLocks xmlns:a="http://schemas.openxmlformats.org/drawingml/2006/main" noChangeAspect="1"/>
+            </wp:cNvGraphicFramePr>
+            <a:graphic xmlns:a="http://schemas.openxmlformats.org/drawingml/2006/main">
+              <a:graphicData uri="http://schemas.openxmlformats.org/drawingml/2006/picture">
+                <pic:pic xmlns:pic="http://schemas.openxmlformats.org/drawingml/2006/picture">
+                  <pic:nvPicPr>
+                    <pic:cNvPr id="11" name="Image11" descr="" title=""/>
+                    <pic:cNvPicPr>
+                      <a:picLocks noChangeAspect="1" noChangeArrowheads="1"/>
+                    </pic:cNvPicPr>
+                  </pic:nvPicPr>
+                  <pic:blipFill>
+                    <a:blip r:embed="rId95"/>
+                    <a:stretch>
+                      <a:fillRect/>
+                    </a:stretch>
+                  </pic:blipFill>
+                  <pic:spPr bwMode="auto">
+                    <a:xfrm>
+                      <a:off x="0" y="0"/>
+                      <a:ext cx="6120130" cy="4137025"/>
+                    </a:xfrm>
+                    <a:prstGeom prst="rect">
+                      <a:avLst/>
+                    </a:prstGeom>
+                  </pic:spPr>
+                </pic:pic>
+              </a:graphicData>
+            </a:graphic>
+          </wp:anchor>
+        </w:drawing>
+      </w:r>
+    </w:p>
+    <w:p>
+      <w:pPr>
+        <w:pStyle w:val="TextBody"/>
+        <w:spacing w:before="0" w:after="140"/>
+        <w:rPr/>
+      </w:pPr>
+      <w:r>
+        <w:rPr/>
+        <w:t>VS Code does not have specialized project files. For this tool, the project is a tree of the directories. in the top directory of which you opened VS Code. Always open the root directory of the tree when working with VS Code. Use "Open Recent" for subsequent openings of the project.</w:t>
+      </w:r>
+    </w:p>
+    <w:p>
+      <w:pPr>
+        <w:pStyle w:val="TextBody"/>
+        <w:spacing w:before="0" w:after="140"/>
+        <w:rPr/>
+      </w:pPr>
+      <w:r>
+        <w:rPr/>
+        <w:t>Visual Studio Code project may be linked to any supported version control system (Git, Apache Subversion, Perforce, ...). Therefore, start new projects according to this instruction:</w:t>
+      </w:r>
+    </w:p>
+    <w:p>
+      <w:pPr>
+        <w:pStyle w:val="TextBody"/>
+        <w:numPr>
+          <w:ilvl w:val="0"/>
+          <w:numId w:val="37"/>
+        </w:numPr>
+        <w:spacing w:before="0" w:after="140"/>
+        <w:rPr/>
+      </w:pPr>
+      <w:r>
+        <w:rPr/>
+        <w:t>Create a new project on GitHub or GitLab,</w:t>
+      </w:r>
+    </w:p>
+    <w:p>
+      <w:pPr>
+        <w:pStyle w:val="TextBody"/>
+        <w:numPr>
+          <w:ilvl w:val="0"/>
+          <w:numId w:val="37"/>
+        </w:numPr>
+        <w:spacing w:before="0" w:after="140"/>
+        <w:rPr/>
+      </w:pPr>
+      <w:r>
+        <w:rPr/>
+        <w:t>Clone the project to your local disk,</w:t>
+      </w:r>
+    </w:p>
+    <w:p>
+      <w:pPr>
+        <w:pStyle w:val="TextBody"/>
+        <w:numPr>
+          <w:ilvl w:val="0"/>
+          <w:numId w:val="37"/>
+        </w:numPr>
+        <w:spacing w:before="0" w:after="140"/>
+        <w:rPr/>
+      </w:pPr>
+      <w:r>
+        <w:rPr/>
+        <w:t xml:space="preserve">Open terminal and go to the root directory (directory where the </w:t>
+      </w:r>
+      <w:r>
+        <w:rPr>
+          <w:b/>
+          <w:bCs/>
+        </w:rPr>
+        <w:t>.git</w:t>
+      </w:r>
+      <w:r>
+        <w:rPr/>
+        <w:t xml:space="preserve"> hidden directory is created).</w:t>
+      </w:r>
+    </w:p>
+    <w:p>
+      <w:pPr>
+        <w:pStyle w:val="TextBody"/>
+        <w:numPr>
+          <w:ilvl w:val="0"/>
+          <w:numId w:val="37"/>
+        </w:numPr>
+        <w:spacing w:before="0" w:after="140"/>
+        <w:rPr/>
+      </w:pPr>
+      <w:r>
+        <w:rPr/>
+        <w:t>Create empty file with correct extension (.go, .cs, .js, .ts, …)</w:t>
+      </w:r>
+    </w:p>
+    <w:p>
+      <w:pPr>
+        <w:pStyle w:val="Example"/>
+        <w:ind w:start="1418" w:end="567" w:hanging="0"/>
+        <w:rPr/>
+      </w:pPr>
+      <w:r>
+        <w:rPr/>
+        <w:t>touch myFile.go</w:t>
+        <w:tab/>
+        <w:t>// Linux</w:t>
+      </w:r>
+    </w:p>
+    <w:p>
+      <w:pPr>
+        <w:pStyle w:val="Example"/>
+        <w:ind w:start="1418" w:end="567" w:hanging="0"/>
+        <w:rPr/>
+      </w:pPr>
+      <w:r>
+        <w:rPr/>
+        <w:t>type nul &gt; myFile.go</w:t>
+        <w:tab/>
+        <w:t>// Windows</w:t>
+      </w:r>
+    </w:p>
+    <w:p>
+      <w:pPr>
+        <w:pStyle w:val="TextBody"/>
+        <w:numPr>
+          <w:ilvl w:val="0"/>
+          <w:numId w:val="37"/>
+        </w:numPr>
+        <w:spacing w:before="0" w:after="140"/>
+        <w:rPr/>
+      </w:pPr>
+      <w:r>
+        <w:rPr/>
+        <w:t>Open the directory in VS code</w:t>
+      </w:r>
+    </w:p>
+    <w:p>
+      <w:pPr>
+        <w:pStyle w:val="Example"/>
+        <w:ind w:start="1418" w:end="567" w:hanging="0"/>
+        <w:rPr/>
+      </w:pPr>
+      <w:r>
+        <w:rPr/>
+        <w:t>code . &amp;</w:t>
+      </w:r>
+    </w:p>
+    <w:p>
+      <w:pPr>
+        <w:pStyle w:val="TextBody"/>
+        <w:spacing w:before="0" w:after="140"/>
+        <w:rPr/>
+      </w:pPr>
+      <w:r>
+        <w:rPr/>
+        <w:t xml:space="preserve">VS Code will offer you the extensions you need and you can manage GIT directly from VS Code. After pressing CTRL+Shift+P, you will see a window with all available commands. Over time, you will remember the most frequently used combinations, now just select the required command from the menu. </w:t>
+      </w:r>
+      <w:hyperlink r:id="rId96">
+        <w:r>
+          <w:rPr>
+            <w:rStyle w:val="InternetLink"/>
+          </w:rPr>
+          <w:t>Alessandro Del Sole</w:t>
+        </w:r>
+      </w:hyperlink>
+      <w:r>
+        <w:rPr/>
+        <w:t xml:space="preserve"> published free book on WEB. Read it.</w:t>
+      </w:r>
+    </w:p>
+    <w:p>
+      <w:pPr>
+        <w:pStyle w:val="TextBody"/>
+        <w:spacing w:before="0" w:after="140"/>
+        <w:rPr/>
+      </w:pPr>
+      <w:r>
+        <w:rPr/>
+      </w:r>
+    </w:p>
+    <w:p>
+      <w:pPr>
+        <w:pStyle w:val="Heading7"/>
+        <w:numPr>
+          <w:ilvl w:val="6"/>
+          <w:numId w:val="1"/>
+        </w:numPr>
+        <w:spacing w:before="60" w:after="60"/>
+        <w:rPr/>
+      </w:pPr>
+      <w:r>
+        <w:rPr/>
+        <w:t>Settings</w:t>
+      </w:r>
+    </w:p>
+    <w:p>
+      <w:pPr>
+        <w:pStyle w:val="TextBody"/>
+        <w:spacing w:before="0" w:after="140"/>
+        <w:rPr/>
+      </w:pPr>
+      <w:r>
+        <w:rPr/>
+        <w:t xml:space="preserve">You can configure Visual Studio Code to your liking through its various settings. Nearly every part of VS Code's editor, user interface, and functional behavior has options you can modify. To modify user settings, you'll use the </w:t>
+      </w:r>
+      <w:r>
+        <w:rPr>
+          <w:b/>
+          <w:bCs/>
+        </w:rPr>
+        <w:t>Settings</w:t>
+      </w:r>
+      <w:r>
+        <w:rPr/>
+        <w:t xml:space="preserve"> editor to review and change VS Code settings. To open the Settings editor, use the following VS Code menu command: </w:t>
+      </w:r>
+      <w:r>
+        <w:rPr>
+          <w:b/>
+          <w:bCs/>
+        </w:rPr>
+        <w:t>File &gt; Preferences &gt; Settings</w:t>
+      </w:r>
+      <w:r>
+        <w:rPr/>
+        <w:t xml:space="preserve">. </w:t>
+      </w:r>
+      <w:r>
+        <w:rPr/>
+        <w:t xml:space="preserve">Home site of </w:t>
+      </w:r>
+      <w:hyperlink r:id="rId97">
+        <w:r>
+          <w:rPr>
+            <w:rStyle w:val="InternetLink"/>
+          </w:rPr>
+          <w:t>VS Code</w:t>
+        </w:r>
+      </w:hyperlink>
+      <w:r>
+        <w:rPr/>
+        <w:t xml:space="preserve"> describes all available modifications.</w:t>
+      </w:r>
+    </w:p>
+    <w:p>
+      <w:pPr>
+        <w:pStyle w:val="TextBody"/>
+        <w:spacing w:before="0" w:after="140"/>
+        <w:rPr/>
+      </w:pPr>
+      <w:r>
+        <w:rPr/>
+      </w:r>
+    </w:p>
+    <w:p>
+      <w:pPr>
+        <w:pStyle w:val="TextBody"/>
+        <w:spacing w:before="0" w:after="140"/>
+        <w:rPr/>
+      </w:pPr>
+      <w:r>
+        <w:rPr/>
+      </w:r>
+    </w:p>
+    <w:p>
+      <w:pPr>
+        <w:pStyle w:val="TextBody"/>
+        <w:spacing w:before="0" w:after="140"/>
+        <w:rPr/>
+      </w:pPr>
+      <w:r>
+        <w:rPr/>
+      </w:r>
+    </w:p>
+    <w:p>
+      <w:pPr>
+        <w:pStyle w:val="TextBody"/>
+        <w:spacing w:before="0" w:after="140"/>
+        <w:rPr/>
+      </w:pPr>
+      <w:r>
+        <w:rPr/>
+      </w:r>
+    </w:p>
+    <w:p>
+      <w:pPr>
+        <w:pStyle w:val="TextBody"/>
+        <w:spacing w:before="0" w:after="140"/>
+        <w:rPr/>
+      </w:pPr>
+      <w:r>
+        <w:rPr/>
+      </w:r>
+    </w:p>
+    <w:p>
+      <w:pPr>
+        <w:pStyle w:val="TextBody"/>
+        <w:spacing w:before="0" w:after="140"/>
+        <w:rPr/>
+      </w:pPr>
+      <w:r>
+        <w:rPr/>
+      </w:r>
+    </w:p>
     <w:sectPr>
       <w:type w:val="nextPage"/>
       <w:pgSz w:w="11906" w:h="16838"/>
@@ -20599,6 +21719,363 @@
     </w:lvl>
   </w:abstractNum>
   <w:abstractNum w:abstractNumId="35">
+    <w:lvl w:ilvl="0">
+      <w:start w:val="1"/>
+      <w:numFmt w:val="decimal"/>
+      <w:lvlText w:val="%1."/>
+      <w:lvlJc w:val="start"/>
+      <w:pPr>
+        <w:tabs>
+          <w:tab w:val="num" w:pos="720"/>
+        </w:tabs>
+        <w:ind w:start="720" w:hanging="360"/>
+      </w:pPr>
+      <w:rPr/>
+    </w:lvl>
+    <w:lvl w:ilvl="1">
+      <w:start w:val="1"/>
+      <w:numFmt w:val="decimal"/>
+      <w:lvlText w:val="%2."/>
+      <w:lvlJc w:val="start"/>
+      <w:pPr>
+        <w:tabs>
+          <w:tab w:val="num" w:pos="1080"/>
+        </w:tabs>
+        <w:ind w:start="1080" w:hanging="360"/>
+      </w:pPr>
+      <w:rPr/>
+    </w:lvl>
+    <w:lvl w:ilvl="2">
+      <w:start w:val="1"/>
+      <w:numFmt w:val="decimal"/>
+      <w:lvlText w:val="%3."/>
+      <w:lvlJc w:val="start"/>
+      <w:pPr>
+        <w:tabs>
+          <w:tab w:val="num" w:pos="1440"/>
+        </w:tabs>
+        <w:ind w:start="1440" w:hanging="360"/>
+      </w:pPr>
+      <w:rPr/>
+    </w:lvl>
+    <w:lvl w:ilvl="3">
+      <w:start w:val="1"/>
+      <w:numFmt w:val="decimal"/>
+      <w:lvlText w:val="%4."/>
+      <w:lvlJc w:val="start"/>
+      <w:pPr>
+        <w:tabs>
+          <w:tab w:val="num" w:pos="1800"/>
+        </w:tabs>
+        <w:ind w:start="1800" w:hanging="360"/>
+      </w:pPr>
+      <w:rPr/>
+    </w:lvl>
+    <w:lvl w:ilvl="4">
+      <w:start w:val="1"/>
+      <w:numFmt w:val="decimal"/>
+      <w:lvlText w:val="%5."/>
+      <w:lvlJc w:val="start"/>
+      <w:pPr>
+        <w:tabs>
+          <w:tab w:val="num" w:pos="2160"/>
+        </w:tabs>
+        <w:ind w:start="2160" w:hanging="360"/>
+      </w:pPr>
+      <w:rPr/>
+    </w:lvl>
+    <w:lvl w:ilvl="5">
+      <w:start w:val="1"/>
+      <w:numFmt w:val="decimal"/>
+      <w:lvlText w:val="%6."/>
+      <w:lvlJc w:val="start"/>
+      <w:pPr>
+        <w:tabs>
+          <w:tab w:val="num" w:pos="2520"/>
+        </w:tabs>
+        <w:ind w:start="2520" w:hanging="360"/>
+      </w:pPr>
+      <w:rPr/>
+    </w:lvl>
+    <w:lvl w:ilvl="6">
+      <w:start w:val="1"/>
+      <w:numFmt w:val="decimal"/>
+      <w:lvlText w:val="%7."/>
+      <w:lvlJc w:val="start"/>
+      <w:pPr>
+        <w:tabs>
+          <w:tab w:val="num" w:pos="2880"/>
+        </w:tabs>
+        <w:ind w:start="2880" w:hanging="360"/>
+      </w:pPr>
+      <w:rPr/>
+    </w:lvl>
+    <w:lvl w:ilvl="7">
+      <w:start w:val="1"/>
+      <w:numFmt w:val="decimal"/>
+      <w:lvlText w:val="%8."/>
+      <w:lvlJc w:val="start"/>
+      <w:pPr>
+        <w:tabs>
+          <w:tab w:val="num" w:pos="3240"/>
+        </w:tabs>
+        <w:ind w:start="3240" w:hanging="360"/>
+      </w:pPr>
+      <w:rPr/>
+    </w:lvl>
+    <w:lvl w:ilvl="8">
+      <w:start w:val="1"/>
+      <w:numFmt w:val="decimal"/>
+      <w:lvlText w:val="%9."/>
+      <w:lvlJc w:val="start"/>
+      <w:pPr>
+        <w:tabs>
+          <w:tab w:val="num" w:pos="3600"/>
+        </w:tabs>
+        <w:ind w:start="3600" w:hanging="360"/>
+      </w:pPr>
+      <w:rPr/>
+    </w:lvl>
+  </w:abstractNum>
+  <w:abstractNum w:abstractNumId="36">
+    <w:lvl w:ilvl="0">
+      <w:start w:val="1"/>
+      <w:numFmt w:val="decimal"/>
+      <w:lvlText w:val="%1."/>
+      <w:lvlJc w:val="start"/>
+      <w:pPr>
+        <w:tabs>
+          <w:tab w:val="num" w:pos="720"/>
+        </w:tabs>
+        <w:ind w:start="720" w:hanging="360"/>
+      </w:pPr>
+      <w:rPr/>
+    </w:lvl>
+    <w:lvl w:ilvl="1">
+      <w:start w:val="1"/>
+      <w:numFmt w:val="decimal"/>
+      <w:lvlText w:val="%2."/>
+      <w:lvlJc w:val="start"/>
+      <w:pPr>
+        <w:tabs>
+          <w:tab w:val="num" w:pos="1080"/>
+        </w:tabs>
+        <w:ind w:start="1080" w:hanging="360"/>
+      </w:pPr>
+      <w:rPr/>
+    </w:lvl>
+    <w:lvl w:ilvl="2">
+      <w:start w:val="1"/>
+      <w:numFmt w:val="decimal"/>
+      <w:lvlText w:val="%3."/>
+      <w:lvlJc w:val="start"/>
+      <w:pPr>
+        <w:tabs>
+          <w:tab w:val="num" w:pos="1440"/>
+        </w:tabs>
+        <w:ind w:start="1440" w:hanging="360"/>
+      </w:pPr>
+      <w:rPr/>
+    </w:lvl>
+    <w:lvl w:ilvl="3">
+      <w:start w:val="1"/>
+      <w:numFmt w:val="decimal"/>
+      <w:lvlText w:val="%4."/>
+      <w:lvlJc w:val="start"/>
+      <w:pPr>
+        <w:tabs>
+          <w:tab w:val="num" w:pos="1800"/>
+        </w:tabs>
+        <w:ind w:start="1800" w:hanging="360"/>
+      </w:pPr>
+      <w:rPr/>
+    </w:lvl>
+    <w:lvl w:ilvl="4">
+      <w:start w:val="1"/>
+      <w:numFmt w:val="decimal"/>
+      <w:lvlText w:val="%5."/>
+      <w:lvlJc w:val="start"/>
+      <w:pPr>
+        <w:tabs>
+          <w:tab w:val="num" w:pos="2160"/>
+        </w:tabs>
+        <w:ind w:start="2160" w:hanging="360"/>
+      </w:pPr>
+      <w:rPr/>
+    </w:lvl>
+    <w:lvl w:ilvl="5">
+      <w:start w:val="1"/>
+      <w:numFmt w:val="decimal"/>
+      <w:lvlText w:val="%6."/>
+      <w:lvlJc w:val="start"/>
+      <w:pPr>
+        <w:tabs>
+          <w:tab w:val="num" w:pos="2520"/>
+        </w:tabs>
+        <w:ind w:start="2520" w:hanging="360"/>
+      </w:pPr>
+      <w:rPr/>
+    </w:lvl>
+    <w:lvl w:ilvl="6">
+      <w:start w:val="1"/>
+      <w:numFmt w:val="decimal"/>
+      <w:lvlText w:val="%7."/>
+      <w:lvlJc w:val="start"/>
+      <w:pPr>
+        <w:tabs>
+          <w:tab w:val="num" w:pos="2880"/>
+        </w:tabs>
+        <w:ind w:start="2880" w:hanging="360"/>
+      </w:pPr>
+      <w:rPr/>
+    </w:lvl>
+    <w:lvl w:ilvl="7">
+      <w:start w:val="1"/>
+      <w:numFmt w:val="decimal"/>
+      <w:lvlText w:val="%8."/>
+      <w:lvlJc w:val="start"/>
+      <w:pPr>
+        <w:tabs>
+          <w:tab w:val="num" w:pos="3240"/>
+        </w:tabs>
+        <w:ind w:start="3240" w:hanging="360"/>
+      </w:pPr>
+      <w:rPr/>
+    </w:lvl>
+    <w:lvl w:ilvl="8">
+      <w:start w:val="1"/>
+      <w:numFmt w:val="decimal"/>
+      <w:lvlText w:val="%9."/>
+      <w:lvlJc w:val="start"/>
+      <w:pPr>
+        <w:tabs>
+          <w:tab w:val="num" w:pos="3600"/>
+        </w:tabs>
+        <w:ind w:start="3600" w:hanging="360"/>
+      </w:pPr>
+      <w:rPr/>
+    </w:lvl>
+  </w:abstractNum>
+  <w:abstractNum w:abstractNumId="37">
+    <w:lvl w:ilvl="0">
+      <w:start w:val="1"/>
+      <w:numFmt w:val="decimal"/>
+      <w:lvlText w:val="%1."/>
+      <w:lvlJc w:val="start"/>
+      <w:pPr>
+        <w:tabs>
+          <w:tab w:val="num" w:pos="720"/>
+        </w:tabs>
+        <w:ind w:start="720" w:hanging="360"/>
+      </w:pPr>
+      <w:rPr/>
+    </w:lvl>
+    <w:lvl w:ilvl="1">
+      <w:start w:val="1"/>
+      <w:numFmt w:val="decimal"/>
+      <w:lvlText w:val="%2."/>
+      <w:lvlJc w:val="start"/>
+      <w:pPr>
+        <w:tabs>
+          <w:tab w:val="num" w:pos="1080"/>
+        </w:tabs>
+        <w:ind w:start="1080" w:hanging="360"/>
+      </w:pPr>
+      <w:rPr/>
+    </w:lvl>
+    <w:lvl w:ilvl="2">
+      <w:start w:val="1"/>
+      <w:numFmt w:val="decimal"/>
+      <w:lvlText w:val="%3."/>
+      <w:lvlJc w:val="start"/>
+      <w:pPr>
+        <w:tabs>
+          <w:tab w:val="num" w:pos="1440"/>
+        </w:tabs>
+        <w:ind w:start="1440" w:hanging="360"/>
+      </w:pPr>
+      <w:rPr/>
+    </w:lvl>
+    <w:lvl w:ilvl="3">
+      <w:start w:val="1"/>
+      <w:numFmt w:val="decimal"/>
+      <w:lvlText w:val="%4."/>
+      <w:lvlJc w:val="start"/>
+      <w:pPr>
+        <w:tabs>
+          <w:tab w:val="num" w:pos="1800"/>
+        </w:tabs>
+        <w:ind w:start="1800" w:hanging="360"/>
+      </w:pPr>
+      <w:rPr/>
+    </w:lvl>
+    <w:lvl w:ilvl="4">
+      <w:start w:val="1"/>
+      <w:numFmt w:val="decimal"/>
+      <w:lvlText w:val="%5."/>
+      <w:lvlJc w:val="start"/>
+      <w:pPr>
+        <w:tabs>
+          <w:tab w:val="num" w:pos="2160"/>
+        </w:tabs>
+        <w:ind w:start="2160" w:hanging="360"/>
+      </w:pPr>
+      <w:rPr/>
+    </w:lvl>
+    <w:lvl w:ilvl="5">
+      <w:start w:val="1"/>
+      <w:numFmt w:val="decimal"/>
+      <w:lvlText w:val="%6."/>
+      <w:lvlJc w:val="start"/>
+      <w:pPr>
+        <w:tabs>
+          <w:tab w:val="num" w:pos="2520"/>
+        </w:tabs>
+        <w:ind w:start="2520" w:hanging="360"/>
+      </w:pPr>
+      <w:rPr/>
+    </w:lvl>
+    <w:lvl w:ilvl="6">
+      <w:start w:val="1"/>
+      <w:numFmt w:val="decimal"/>
+      <w:lvlText w:val="%7."/>
+      <w:lvlJc w:val="start"/>
+      <w:pPr>
+        <w:tabs>
+          <w:tab w:val="num" w:pos="2880"/>
+        </w:tabs>
+        <w:ind w:start="2880" w:hanging="360"/>
+      </w:pPr>
+      <w:rPr/>
+    </w:lvl>
+    <w:lvl w:ilvl="7">
+      <w:start w:val="1"/>
+      <w:numFmt w:val="decimal"/>
+      <w:lvlText w:val="%8."/>
+      <w:lvlJc w:val="start"/>
+      <w:pPr>
+        <w:tabs>
+          <w:tab w:val="num" w:pos="3240"/>
+        </w:tabs>
+        <w:ind w:start="3240" w:hanging="360"/>
+      </w:pPr>
+      <w:rPr/>
+    </w:lvl>
+    <w:lvl w:ilvl="8">
+      <w:start w:val="1"/>
+      <w:numFmt w:val="decimal"/>
+      <w:lvlText w:val="%9."/>
+      <w:lvlJc w:val="start"/>
+      <w:pPr>
+        <w:tabs>
+          <w:tab w:val="num" w:pos="3600"/>
+        </w:tabs>
+        <w:ind w:start="3600" w:hanging="360"/>
+      </w:pPr>
+      <w:rPr/>
+    </w:lvl>
+  </w:abstractNum>
+  <w:abstractNum w:abstractNumId="38">
     <w:lvl w:ilvl="0">
       <w:start w:val="1"/>
       <w:numFmt w:val="none"/>
@@ -20821,6 +22298,15 @@
   </w:num>
   <w:num w:numId="35">
     <w:abstractNumId w:val="35"/>
+  </w:num>
+  <w:num w:numId="36">
+    <w:abstractNumId w:val="36"/>
+  </w:num>
+  <w:num w:numId="37">
+    <w:abstractNumId w:val="37"/>
+  </w:num>
+  <w:num w:numId="38">
+    <w:abstractNumId w:val="38"/>
   </w:num>
 </w:numbering>
 </file>

</xml_diff>

<commit_message>
name of the first chapter is modified
</commit_message>
<xml_diff>
--- a/01_OperatingSystem.docx
+++ b/01_OperatingSystem.docx
@@ -16,7 +16,7 @@
       </w:pPr>
       <w:r>
         <w:rPr/>
-        <w:t>Prepare the work environment</w:t>
+        <w:t>Preparation of the working environment</w:t>
       </w:r>
     </w:p>
     <w:p>
@@ -17333,11 +17333,7 @@
       </w:r>
       <w:r>
         <w:rPr/>
-        <w:t xml:space="preserve">. </w:t>
-      </w:r>
-      <w:r>
-        <w:rPr/>
-        <w:t xml:space="preserve">Home site of </w:t>
+        <w:t xml:space="preserve">. Home site of </w:t>
       </w:r>
       <w:hyperlink r:id="rId97">
         <w:r>

</xml_diff>

<commit_message>
Section Docker-file is expanded
</commit_message>
<xml_diff>
--- a/01_OperatingSystem.docx
+++ b/01_OperatingSystem.docx
@@ -7199,7 +7199,7 @@
       </w:pPr>
       <w:r>
         <w:rPr/>
-        <w:t>The article '</w:t>
+        <w:t>A container connected to a network can access other containers on the same network using the NAME of the container, i.e. the container name acts as the host name. The article '</w:t>
       </w:r>
       <w:hyperlink r:id="rId61">
         <w:r>
@@ -10837,6 +10837,7 @@
           <w:numId w:val="2"/>
         </w:numPr>
         <w:spacing w:before="0" w:after="57"/>
+        <w:ind w:start="567" w:end="567" w:hanging="0"/>
         <w:rPr/>
       </w:pPr>
       <w:r>
@@ -10851,6 +10852,7 @@
           <w:ilvl w:val="0"/>
           <w:numId w:val="2"/>
         </w:numPr>
+        <w:ind w:start="567" w:end="567" w:hanging="0"/>
         <w:rPr/>
       </w:pPr>
       <w:r>
@@ -11022,6 +11024,7 @@
           <w:ilvl w:val="0"/>
           <w:numId w:val="2"/>
         </w:numPr>
+        <w:ind w:start="567" w:end="567" w:hanging="0"/>
         <w:rPr/>
       </w:pPr>
       <w:r>
@@ -11095,6 +11098,7 @@
           <w:numId w:val="2"/>
         </w:numPr>
         <w:spacing w:before="0" w:after="57"/>
+        <w:ind w:start="567" w:end="567" w:hanging="0"/>
         <w:rPr/>
       </w:pPr>
       <w:r>
@@ -11110,6 +11114,7 @@
           <w:numId w:val="2"/>
         </w:numPr>
         <w:spacing w:before="0" w:after="57"/>
+        <w:ind w:start="567" w:end="567" w:hanging="0"/>
         <w:rPr/>
       </w:pPr>
       <w:r>
@@ -11125,6 +11130,7 @@
           <w:numId w:val="2"/>
         </w:numPr>
         <w:spacing w:before="0" w:after="57"/>
+        <w:ind w:start="567" w:end="567" w:hanging="0"/>
         <w:rPr/>
       </w:pPr>
       <w:r>
@@ -11139,6 +11145,7 @@
           <w:ilvl w:val="0"/>
           <w:numId w:val="2"/>
         </w:numPr>
+        <w:ind w:start="567" w:end="567" w:hanging="0"/>
         <w:rPr/>
       </w:pPr>
       <w:r>
@@ -13318,7 +13325,7 @@
       </w:pPr>
       <w:r>
         <w:rPr/>
-        <w:t>Compose</w:t>
+        <w:t>Docker-compose</w:t>
       </w:r>
     </w:p>
     <w:p>
@@ -14774,11 +14781,55 @@
           <w:b/>
           <w:bCs/>
         </w:rPr>
+        <w:t>compose.yaml</w:t>
+      </w:r>
+      <w:r>
+        <w:rPr/>
+        <w:t xml:space="preserve"> file in your local directory, start building the containers and run them. Compose also supports </w:t>
+      </w:r>
+      <w:r>
+        <w:rPr>
+          <w:b/>
+          <w:bCs/>
+        </w:rPr>
+        <w:t>compose.yml</w:t>
+      </w:r>
+      <w:r>
+        <w:rPr/>
+        <w:t xml:space="preserve">, </w:t>
+      </w:r>
+      <w:r>
+        <w:rPr>
+          <w:b/>
+          <w:bCs/>
+        </w:rPr>
+        <w:t>docker-compose.yaml</w:t>
+      </w:r>
+      <w:r>
+        <w:rPr/>
+        <w:t xml:space="preserve"> and </w:t>
+      </w:r>
+      <w:r>
+        <w:rPr>
+          <w:b/>
+          <w:bCs/>
+        </w:rPr>
         <w:t>docker-compose.yml</w:t>
       </w:r>
       <w:r>
         <w:rPr/>
-        <w:t xml:space="preserve"> file in your local directory and start building the containers.</w:t>
+        <w:t xml:space="preserve"> for backwards compatibility of earlier versions. If both files exist, Compose prefers the canonical </w:t>
+      </w:r>
+      <w:r>
+        <w:rPr>
+          <w:b/>
+          <w:bCs/>
+        </w:rPr>
+        <w:t>compose.yaml</w:t>
+      </w:r>
+      <w:r>
+        <w:rPr/>
+        <w:t>.</w:t>
       </w:r>
     </w:p>
     <w:p>
@@ -14872,7 +14923,7 @@
           <w:b/>
           <w:bCs/>
         </w:rPr>
-        <w:t>docker-compose.yml</w:t>
+        <w:t>compose.yaml</w:t>
       </w:r>
       <w:r>
         <w:rPr/>
@@ -15469,7 +15520,18 @@
       </w:pPr>
       <w:r>
         <w:rPr/>
-        <w:t>This docker-compose.yml file creates the same two containers. You can write this file with any text editor, but Visual Studio Code works best. Enter the commands listed below in the terminal:</w:t>
+        <w:t xml:space="preserve">This </w:t>
+      </w:r>
+      <w:r>
+        <w:rPr>
+          <w:b/>
+          <w:bCs/>
+        </w:rPr>
+        <w:t>compose.yaml</w:t>
+      </w:r>
+      <w:r>
+        <w:rPr/>
+        <w:t xml:space="preserve"> file creates the same two containers. You can write this file with any text editor, but Visual Studio Code works best. Enter the commands listed below in the terminal:</w:t>
       </w:r>
     </w:p>
     <w:p>
@@ -15509,7 +15571,7 @@
       </w:pPr>
       <w:r>
         <w:rPr/>
-        <w:t>touch docker-compose.yml</w:t>
+        <w:t>touch compose.yaml</w:t>
       </w:r>
     </w:p>
     <w:p>
@@ -15585,6 +15647,313 @@
       </w:pPr>
       <w:r>
         <w:rPr/>
+      </w:r>
+    </w:p>
+    <w:p>
+      <w:pPr>
+        <w:pStyle w:val="TextBody"/>
+        <w:widowControl/>
+        <w:suppressAutoHyphens w:val="true"/>
+        <w:bidi w:val="0"/>
+        <w:spacing w:lineRule="auto" w:line="276" w:before="0" w:after="140"/>
+        <w:jc w:val="start"/>
+        <w:rPr/>
+      </w:pPr>
+      <w:hyperlink r:id="rId84">
+        <w:r>
+          <w:rPr>
+            <w:rStyle w:val="InternetLink"/>
+          </w:rPr>
+          <w:t>Postgres with Docker and Docker compose a step-by-step guide for beginners (geshan.com.np)</w:t>
+        </w:r>
+      </w:hyperlink>
+      <w:r>
+        <w:rPr/>
+        <w:t xml:space="preserve"> </w:t>
+      </w:r>
+    </w:p>
+    <w:p>
+      <w:pPr>
+        <w:pStyle w:val="Heading4"/>
+        <w:numPr>
+          <w:ilvl w:val="3"/>
+          <w:numId w:val="3"/>
+        </w:numPr>
+        <w:spacing w:before="120" w:after="120"/>
+        <w:rPr/>
+      </w:pPr>
+      <w:r>
+        <w:rPr/>
+        <w:t>The Compose file</w:t>
+      </w:r>
+    </w:p>
+    <w:p>
+      <w:pPr>
+        <w:pStyle w:val="TextBody"/>
+        <w:rPr/>
+      </w:pPr>
+      <w:r>
+        <w:rPr/>
+        <w:t xml:space="preserve">The </w:t>
+      </w:r>
+      <w:hyperlink r:id="rId85">
+        <w:r>
+          <w:rPr>
+            <w:rStyle w:val="InternetLink"/>
+          </w:rPr>
+          <w:t>Compose</w:t>
+        </w:r>
+      </w:hyperlink>
+      <w:r>
+        <w:rPr/>
+        <w:t xml:space="preserve"> file is a YAML file defining:</w:t>
+      </w:r>
+    </w:p>
+    <w:p>
+      <w:pPr>
+        <w:pStyle w:val="TextBody"/>
+        <w:numPr>
+          <w:ilvl w:val="0"/>
+          <w:numId w:val="37"/>
+        </w:numPr>
+        <w:rPr/>
+      </w:pPr>
+      <w:r>
+        <w:rPr/>
+        <w:t>Version (Optional)</w:t>
+      </w:r>
+    </w:p>
+    <w:p>
+      <w:pPr>
+        <w:pStyle w:val="TextBody"/>
+        <w:numPr>
+          <w:ilvl w:val="0"/>
+          <w:numId w:val="37"/>
+        </w:numPr>
+        <w:rPr/>
+      </w:pPr>
+      <w:r>
+        <w:rPr/>
+        <w:t>Services (Required)</w:t>
+      </w:r>
+    </w:p>
+    <w:p>
+      <w:pPr>
+        <w:pStyle w:val="TextBody"/>
+        <w:numPr>
+          <w:ilvl w:val="0"/>
+          <w:numId w:val="37"/>
+        </w:numPr>
+        <w:rPr/>
+      </w:pPr>
+      <w:r>
+        <w:rPr/>
+        <w:t>Networks</w:t>
+      </w:r>
+    </w:p>
+    <w:p>
+      <w:pPr>
+        <w:pStyle w:val="TextBody"/>
+        <w:numPr>
+          <w:ilvl w:val="0"/>
+          <w:numId w:val="37"/>
+        </w:numPr>
+        <w:rPr/>
+      </w:pPr>
+      <w:r>
+        <w:rPr/>
+        <w:t>Volumes</w:t>
+      </w:r>
+    </w:p>
+    <w:p>
+      <w:pPr>
+        <w:pStyle w:val="TextBody"/>
+        <w:numPr>
+          <w:ilvl w:val="0"/>
+          <w:numId w:val="37"/>
+        </w:numPr>
+        <w:rPr/>
+      </w:pPr>
+      <w:r>
+        <w:rPr/>
+        <w:t>Configs</w:t>
+      </w:r>
+    </w:p>
+    <w:p>
+      <w:pPr>
+        <w:pStyle w:val="TextBody"/>
+        <w:numPr>
+          <w:ilvl w:val="0"/>
+          <w:numId w:val="37"/>
+        </w:numPr>
+        <w:rPr/>
+      </w:pPr>
+      <w:r>
+        <w:rPr/>
+        <w:t>Secrets</w:t>
+      </w:r>
+    </w:p>
+    <w:p>
+      <w:pPr>
+        <w:pStyle w:val="TextBody"/>
+        <w:rPr/>
+      </w:pPr>
+      <w:r>
+        <w:rPr/>
+        <w:t xml:space="preserve">The default path for a Compose file is </w:t>
+      </w:r>
+      <w:r>
+        <w:rPr>
+          <w:b/>
+          <w:bCs/>
+        </w:rPr>
+        <w:t>compose.yaml</w:t>
+      </w:r>
+      <w:r>
+        <w:rPr/>
+        <w:t xml:space="preserve"> (preferred) or </w:t>
+      </w:r>
+      <w:r>
+        <w:rPr>
+          <w:b/>
+          <w:bCs/>
+        </w:rPr>
+        <w:t>compose.yml</w:t>
+      </w:r>
+      <w:r>
+        <w:rPr/>
+        <w:t xml:space="preserve"> that is placed in the working directory. Compose also supports </w:t>
+      </w:r>
+      <w:r>
+        <w:rPr>
+          <w:b/>
+          <w:bCs/>
+        </w:rPr>
+        <w:t>docker-compose.yaml</w:t>
+      </w:r>
+      <w:r>
+        <w:rPr/>
+        <w:t xml:space="preserve"> and </w:t>
+      </w:r>
+      <w:r>
+        <w:rPr>
+          <w:b/>
+          <w:bCs/>
+        </w:rPr>
+        <w:t>docker-compose.yml</w:t>
+      </w:r>
+      <w:r>
+        <w:rPr/>
+        <w:t xml:space="preserve"> for backwards compatibility of earlier versions. If both files exist, Compose prefers the canonical compose.yaml.</w:t>
+      </w:r>
+    </w:p>
+    <w:p>
+      <w:pPr>
+        <w:pStyle w:val="TextBody"/>
+        <w:rPr/>
+      </w:pPr>
+      <w:r>
+        <w:rPr/>
+        <w:t xml:space="preserve">You can use fragments and extensions to keep your Compose file efficient and easy to maintain. Multiple Compose files can be merged together to define the application model. The combination of YAML files are implemented by appending or overriding YAML elements based on the Compose file order you set. If you want to reuse other Compose files, or factor out parts of you application model into separate Compose files, you can also use </w:t>
+      </w:r>
+      <w:r>
+        <w:rPr>
+          <w:b/>
+          <w:bCs/>
+        </w:rPr>
+        <w:t>include</w:t>
+      </w:r>
+      <w:r>
+        <w:rPr/>
+        <w:t>.</w:t>
+      </w:r>
+    </w:p>
+    <w:p>
+      <w:pPr>
+        <w:pStyle w:val="Heading7"/>
+        <w:numPr>
+          <w:ilvl w:val="6"/>
+          <w:numId w:val="2"/>
+        </w:numPr>
+        <w:spacing w:before="60" w:after="60"/>
+        <w:rPr/>
+      </w:pPr>
+      <w:r>
+        <w:rPr/>
+        <w:t>Volumes top-level element</w:t>
+      </w:r>
+    </w:p>
+    <w:p>
+      <w:pPr>
+        <w:pStyle w:val="TextBody"/>
+        <w:rPr/>
+      </w:pPr>
+      <w:r>
+        <w:rPr/>
+        <w:t xml:space="preserve">The top-level </w:t>
+      </w:r>
+      <w:hyperlink r:id="rId86">
+        <w:r>
+          <w:rPr>
+            <w:rStyle w:val="InternetLink"/>
+          </w:rPr>
+          <w:t>volumes</w:t>
+        </w:r>
+      </w:hyperlink>
+      <w:r>
+        <w:rPr/>
+        <w:t xml:space="preserve"> declaration lets you configure named volumes that can be reused across multiple services.</w:t>
+      </w:r>
+    </w:p>
+    <w:p>
+      <w:pPr>
+        <w:pStyle w:val="TextBody"/>
+        <w:rPr/>
+      </w:pPr>
+      <w:r>
+        <w:rPr/>
+        <w:t>&lt;--</w:t>
+      </w:r>
+    </w:p>
+    <w:p>
+      <w:pPr>
+        <w:pStyle w:val="TextBody"/>
+        <w:rPr/>
+      </w:pPr>
+      <w:r>
+        <w:rPr/>
+      </w:r>
+    </w:p>
+    <w:p>
+      <w:pPr>
+        <w:pStyle w:val="TextBody"/>
+        <w:rPr/>
+      </w:pPr>
+      <w:r>
+        <w:rPr/>
+      </w:r>
+    </w:p>
+    <w:p>
+      <w:pPr>
+        <w:pStyle w:val="TextBody"/>
+        <w:rPr/>
+      </w:pPr>
+      <w:r>
+        <w:rPr/>
+      </w:r>
+    </w:p>
+    <w:p>
+      <w:pPr>
+        <w:pStyle w:val="TextBody"/>
+        <w:widowControl/>
+        <w:suppressAutoHyphens w:val="true"/>
+        <w:bidi w:val="0"/>
+        <w:spacing w:lineRule="auto" w:line="276" w:before="0" w:after="140"/>
+        <w:jc w:val="start"/>
+        <w:rPr/>
+      </w:pPr>
+      <w:r>
+        <w:rPr/>
         <w:t xml:space="preserve">From the point of view of docker-compose, every container is a service and must be listed inside the </w:t>
       </w:r>
       <w:r>
@@ -15598,7 +15967,7 @@
         <w:rPr/>
         <w:t xml:space="preserve"> element . The service name (mySqlService) can match the container name (mySqlSrv), but the container_name element must still be provided. Otherwise docker-compose will create its own container name and you will have problems specifying PMA_HOST. The restart policy is described on the </w:t>
       </w:r>
-      <w:hyperlink r:id="rId84">
+      <w:hyperlink r:id="rId87">
         <w:r>
           <w:rPr>
             <w:rStyle w:val="InternetLink"/>
@@ -15672,7 +16041,7 @@
         <w:rPr/>
         <w:t xml:space="preserve"> listens to the same commands as the container: start, stop, ls, rm. All allowed commands will be listed by the help command or the </w:t>
       </w:r>
-      <w:hyperlink r:id="rId85">
+      <w:hyperlink r:id="rId88">
         <w:r>
           <w:rPr>
             <w:rStyle w:val="InternetLink"/>
@@ -15876,6 +16245,21 @@
     </w:p>
     <w:p>
       <w:pPr>
+        <w:pStyle w:val="Heading9"/>
+        <w:numPr>
+          <w:ilvl w:val="8"/>
+          <w:numId w:val="1"/>
+        </w:numPr>
+        <w:spacing w:before="60" w:after="60"/>
+        <w:rPr/>
+      </w:pPr>
+      <w:r>
+        <w:rPr/>
+        <w:t>build</w:t>
+      </w:r>
+    </w:p>
+    <w:p>
+      <w:pPr>
         <w:pStyle w:val="TextBody"/>
         <w:widowControl/>
         <w:suppressAutoHyphens w:val="true"/>
@@ -15886,7 +16270,46 @@
       </w:pPr>
       <w:r>
         <w:rPr/>
-        <w:t xml:space="preserve">Subsection </w:t>
+        <w:t xml:space="preserve">The Compose </w:t>
+      </w:r>
+      <w:r>
+        <w:fldChar w:fldCharType="begin"/>
+      </w:r>
+      <w:r>
+        <w:rPr>
+          <w:rStyle w:val="InternetLink"/>
+          <w:b/>
+          <w:bCs/>
+        </w:rPr>
+        <w:instrText xml:space="preserve"> HYPERLINK "https://docs.docker.com/compose/compose-file/build/" \l "introduction"</w:instrText>
+      </w:r>
+      <w:r>
+        <w:rPr>
+          <w:rStyle w:val="InternetLink"/>
+          <w:b/>
+          <w:bCs/>
+        </w:rPr>
+        <w:fldChar w:fldCharType="separate"/>
+      </w:r>
+      <w:r>
+        <w:rPr>
+          <w:rStyle w:val="InternetLink"/>
+          <w:b/>
+          <w:bCs/>
+        </w:rPr>
+        <w:t>Build</w:t>
+      </w:r>
+      <w:r>
+        <w:rPr>
+          <w:rStyle w:val="InternetLink"/>
+          <w:b/>
+          <w:bCs/>
+        </w:rPr>
+        <w:fldChar w:fldCharType="end"/>
+      </w:r>
+      <w:r>
+        <w:rPr/>
+        <w:t xml:space="preserve"> specification lets developers define the build process within a Compose file in a portable way. Subsection </w:t>
       </w:r>
       <w:r>
         <w:rPr>
@@ -16061,11 +16484,1326 @@
     </w:p>
     <w:p>
       <w:pPr>
+        <w:pStyle w:val="Example"/>
+        <w:spacing w:before="0" w:after="57"/>
+        <w:rPr/>
+      </w:pPr>
+      <w:r>
+        <w:rPr/>
+        <w:t>services:</w:t>
+      </w:r>
+    </w:p>
+    <w:p>
+      <w:pPr>
+        <w:pStyle w:val="Example"/>
+        <w:spacing w:before="0" w:after="57"/>
+        <w:rPr/>
+      </w:pPr>
+      <w:r>
+        <w:rPr/>
+        <w:t xml:space="preserve">  </w:t>
+      </w:r>
+      <w:r>
+        <w:rPr/>
+        <w:t>frontend:</w:t>
+      </w:r>
+    </w:p>
+    <w:p>
+      <w:pPr>
+        <w:pStyle w:val="Example"/>
+        <w:spacing w:before="0" w:after="57"/>
+        <w:rPr/>
+      </w:pPr>
+      <w:r>
+        <w:rPr/>
+        <w:t xml:space="preserve">    </w:t>
+      </w:r>
+      <w:r>
+        <w:rPr/>
+        <w:t>image: awesome/webapp</w:t>
+      </w:r>
+    </w:p>
+    <w:p>
+      <w:pPr>
+        <w:pStyle w:val="Example"/>
+        <w:spacing w:before="0" w:after="57"/>
+        <w:rPr/>
+      </w:pPr>
+      <w:r>
+        <w:rPr/>
+        <w:t xml:space="preserve">    </w:t>
+      </w:r>
+      <w:r>
+        <w:rPr/>
+        <w:t>build: ./webapp</w:t>
+      </w:r>
+    </w:p>
+    <w:p>
+      <w:pPr>
+        <w:pStyle w:val="Example"/>
+        <w:spacing w:before="0" w:after="57"/>
+        <w:rPr/>
+      </w:pPr>
+      <w:r>
+        <w:rPr/>
+      </w:r>
+    </w:p>
+    <w:p>
+      <w:pPr>
+        <w:pStyle w:val="Example"/>
+        <w:spacing w:before="0" w:after="57"/>
+        <w:rPr/>
+      </w:pPr>
+      <w:r>
+        <w:rPr/>
+        <w:t xml:space="preserve">  </w:t>
+      </w:r>
+      <w:r>
+        <w:rPr/>
+        <w:t>backend:</w:t>
+      </w:r>
+    </w:p>
+    <w:p>
+      <w:pPr>
+        <w:pStyle w:val="Example"/>
+        <w:spacing w:before="0" w:after="57"/>
+        <w:rPr/>
+      </w:pPr>
+      <w:r>
+        <w:rPr/>
+        <w:t xml:space="preserve">    </w:t>
+      </w:r>
+      <w:r>
+        <w:rPr/>
+        <w:t>image: awesome/database</w:t>
+      </w:r>
+    </w:p>
+    <w:p>
+      <w:pPr>
+        <w:pStyle w:val="Example"/>
+        <w:spacing w:before="0" w:after="57"/>
+        <w:rPr/>
+      </w:pPr>
+      <w:r>
+        <w:rPr/>
+        <w:t xml:space="preserve">    </w:t>
+      </w:r>
+      <w:r>
+        <w:rPr/>
+        <w:t>build:</w:t>
+      </w:r>
+    </w:p>
+    <w:p>
+      <w:pPr>
+        <w:pStyle w:val="Example"/>
+        <w:spacing w:before="0" w:after="57"/>
+        <w:rPr/>
+      </w:pPr>
+      <w:r>
+        <w:rPr/>
+        <w:t xml:space="preserve">      </w:t>
+      </w:r>
+      <w:r>
+        <w:rPr/>
+        <w:t>context: backend</w:t>
+      </w:r>
+    </w:p>
+    <w:p>
+      <w:pPr>
+        <w:pStyle w:val="Example"/>
+        <w:spacing w:before="0" w:after="57"/>
+        <w:rPr/>
+      </w:pPr>
+      <w:r>
+        <w:rPr/>
+        <w:t xml:space="preserve">      </w:t>
+      </w:r>
+      <w:r>
+        <w:rPr/>
+        <w:t>dockerfile: ../backend.Dockerfile</w:t>
+      </w:r>
+    </w:p>
+    <w:p>
+      <w:pPr>
+        <w:pStyle w:val="Example"/>
+        <w:spacing w:before="0" w:after="57"/>
+        <w:rPr/>
+      </w:pPr>
+      <w:r>
+        <w:rPr/>
+      </w:r>
+    </w:p>
+    <w:p>
+      <w:pPr>
+        <w:pStyle w:val="Example"/>
+        <w:spacing w:before="0" w:after="57"/>
+        <w:rPr/>
+      </w:pPr>
+      <w:r>
+        <w:rPr/>
+        <w:t xml:space="preserve">  </w:t>
+      </w:r>
+      <w:r>
+        <w:rPr/>
+        <w:t>custom:</w:t>
+      </w:r>
+    </w:p>
+    <w:p>
+      <w:pPr>
+        <w:pStyle w:val="Example"/>
+        <w:rPr/>
+      </w:pPr>
+      <w:r>
+        <w:rPr/>
+        <w:t xml:space="preserve">    </w:t>
+      </w:r>
+      <w:r>
+        <w:rPr/>
+        <w:t>build: ~/custom</w:t>
+      </w:r>
+    </w:p>
+    <w:p>
+      <w:pPr>
+        <w:pStyle w:val="TextBody"/>
+        <w:rPr/>
+      </w:pPr>
+      <w:r>
+        <w:rPr/>
+        <w:t>Using the string syntax, only the build context can be configured as either:</w:t>
+      </w:r>
+    </w:p>
+    <w:p>
+      <w:pPr>
+        <w:pStyle w:val="TextBody"/>
+        <w:numPr>
+          <w:ilvl w:val="0"/>
+          <w:numId w:val="36"/>
+        </w:numPr>
+        <w:rPr/>
+      </w:pPr>
+      <w:r>
+        <w:rPr/>
+        <w:t>A relative path to the Compose file’s parent folder. This path must be a directory and must contain a Dockerfile.</w:t>
+      </w:r>
+    </w:p>
+    <w:p>
+      <w:pPr>
+        <w:pStyle w:val="Example"/>
+        <w:ind w:start="1418" w:end="567" w:hanging="0"/>
+        <w:rPr/>
+      </w:pPr>
+      <w:r>
+        <w:rPr/>
+        <w:t>services:</w:t>
+      </w:r>
+    </w:p>
+    <w:p>
+      <w:pPr>
+        <w:pStyle w:val="Example"/>
+        <w:spacing w:before="0" w:after="57"/>
+        <w:ind w:start="1418" w:end="567" w:hanging="0"/>
+        <w:rPr/>
+      </w:pPr>
+      <w:r>
+        <w:rPr/>
+        <w:t xml:space="preserve">  </w:t>
+      </w:r>
+      <w:r>
+        <w:rPr/>
+        <w:t>webapp:</w:t>
+      </w:r>
+    </w:p>
+    <w:p>
+      <w:pPr>
+        <w:pStyle w:val="Example"/>
+        <w:ind w:start="1418" w:end="567" w:hanging="0"/>
+        <w:rPr/>
+      </w:pPr>
+      <w:r>
+        <w:rPr/>
+        <w:t xml:space="preserve">    </w:t>
+      </w:r>
+      <w:r>
+        <w:rPr/>
+        <w:t>build: ./dir</w:t>
+      </w:r>
+    </w:p>
+    <w:p>
+      <w:pPr>
+        <w:pStyle w:val="TextBody"/>
+        <w:numPr>
+          <w:ilvl w:val="0"/>
+          <w:numId w:val="36"/>
+        </w:numPr>
+        <w:rPr/>
+      </w:pPr>
+      <w:r>
+        <w:rPr/>
+        <w:t>A git repository URL. Git URLs accept context configuration in their fragment section, separated by a colon (:). The first part represents the reference that Git checks out, and can be either a branch, a tag, or a remote reference. The second part represents a subdirectory inside the repository that is used as a build context.</w:t>
+      </w:r>
+    </w:p>
+    <w:p>
+      <w:pPr>
+        <w:pStyle w:val="Example"/>
+        <w:spacing w:before="0" w:after="57"/>
+        <w:ind w:start="709" w:end="567" w:hanging="0"/>
+        <w:rPr/>
+      </w:pPr>
+      <w:r>
+        <w:rPr/>
+        <w:t>services:</w:t>
+      </w:r>
+    </w:p>
+    <w:p>
+      <w:pPr>
+        <w:pStyle w:val="Example"/>
+        <w:spacing w:before="0" w:after="57"/>
+        <w:ind w:start="709" w:end="567" w:hanging="0"/>
+        <w:rPr/>
+      </w:pPr>
+      <w:r>
+        <w:rPr/>
+        <w:t xml:space="preserve">  </w:t>
+      </w:r>
+      <w:r>
+        <w:rPr/>
+        <w:t>webapp:</w:t>
+      </w:r>
+    </w:p>
+    <w:p>
+      <w:pPr>
+        <w:pStyle w:val="Example"/>
+        <w:ind w:start="709" w:end="567" w:hanging="0"/>
+        <w:rPr/>
+      </w:pPr>
+      <w:r>
+        <w:rPr/>
+        <w:t xml:space="preserve">    </w:t>
+      </w:r>
+      <w:r>
+        <w:rPr/>
+        <w:t xml:space="preserve">build: </w:t>
+      </w:r>
+      <w:r>
+        <w:fldChar w:fldCharType="begin"/>
+      </w:r>
+      <w:r>
+        <w:rPr>
+          <w:rStyle w:val="InternetLink"/>
+        </w:rPr>
+        <w:instrText xml:space="preserve"> HYPERLINK "https://github.com/mycompany/example.git" \l "branch_or_tag:subdirectory"</w:instrText>
+      </w:r>
+      <w:r>
+        <w:rPr>
+          <w:rStyle w:val="InternetLink"/>
+        </w:rPr>
+        <w:fldChar w:fldCharType="separate"/>
+      </w:r>
+      <w:r>
+        <w:rPr>
+          <w:rStyle w:val="InternetLink"/>
+        </w:rPr>
+        <w:t>https://github.com/mycompany/example.git#branch_or_tag:subdirectory</w:t>
+      </w:r>
+      <w:r>
+        <w:rPr>
+          <w:rStyle w:val="InternetLink"/>
+        </w:rPr>
+        <w:fldChar w:fldCharType="end"/>
+      </w:r>
+    </w:p>
+    <w:p>
+      <w:pPr>
+        <w:pStyle w:val="Heading9"/>
+        <w:numPr>
+          <w:ilvl w:val="8"/>
+          <w:numId w:val="1"/>
+        </w:numPr>
+        <w:spacing w:before="60" w:after="60"/>
+        <w:rPr/>
+      </w:pPr>
+      <w:r>
+        <w:rPr/>
+        <w:t>context</w:t>
+      </w:r>
+    </w:p>
+    <w:p>
+      <w:pPr>
+        <w:pStyle w:val="TextBody"/>
+        <w:rPr/>
+      </w:pPr>
+      <w:r>
+        <w:fldChar w:fldCharType="begin"/>
+      </w:r>
+      <w:r>
+        <w:rPr>
+          <w:rStyle w:val="InternetLink"/>
+          <w:b/>
+          <w:bCs/>
+        </w:rPr>
+        <w:instrText xml:space="preserve"> HYPERLINK "https://docs.docker.com/compose/compose-file/build/" \l "context"</w:instrText>
+      </w:r>
+      <w:r>
+        <w:rPr>
+          <w:rStyle w:val="InternetLink"/>
+          <w:b/>
+          <w:bCs/>
+        </w:rPr>
+        <w:fldChar w:fldCharType="separate"/>
+      </w:r>
+      <w:r>
+        <w:rPr>
+          <w:rStyle w:val="InternetLink"/>
+          <w:b/>
+          <w:bCs/>
+        </w:rPr>
+        <w:t>Context</w:t>
+      </w:r>
+      <w:r>
+        <w:rPr>
+          <w:rStyle w:val="InternetLink"/>
+          <w:b/>
+          <w:bCs/>
+        </w:rPr>
+        <w:fldChar w:fldCharType="end"/>
+      </w:r>
+      <w:r>
+        <w:rPr/>
+        <w:t xml:space="preserve"> defines either a path to a directory containing a Dockerfile, or a URL to a git repository.</w:t>
+      </w:r>
+    </w:p>
+    <w:p>
+      <w:pPr>
+        <w:pStyle w:val="TextBody"/>
+        <w:rPr/>
+      </w:pPr>
+      <w:hyperlink r:id="rId89">
+        <w:r>
+          <w:rPr>
+            <w:rStyle w:val="InternetLink"/>
+          </w:rPr>
+          <w:t>Compose file build reference | Docker Documentation</w:t>
+        </w:r>
+      </w:hyperlink>
+      <w:r>
+        <w:rPr/>
+        <w:t xml:space="preserve"> </w:t>
+      </w:r>
+    </w:p>
+    <w:p>
+      <w:pPr>
         <w:pStyle w:val="Heading7"/>
         <w:numPr>
-          <w:ilvl w:val="6"/>
+          <w:ilvl w:val="0"/>
           <w:numId w:val="2"/>
         </w:numPr>
+        <w:rPr/>
+      </w:pPr>
+      <w:r>
+        <w:rPr/>
+        <w:t>Volumes</w:t>
+      </w:r>
+    </w:p>
+    <w:p>
+      <w:pPr>
+        <w:pStyle w:val="TextBody"/>
+        <w:rPr/>
+      </w:pPr>
+      <w:hyperlink r:id="rId90">
+        <w:r>
+          <w:rPr>
+            <w:rStyle w:val="InternetLink"/>
+          </w:rPr>
+          <w:t>Volumes</w:t>
+        </w:r>
+      </w:hyperlink>
+      <w:r>
+        <w:rPr/>
+        <w:t xml:space="preserve"> are persistent data stores implemented by the container engine. The top-level </w:t>
+      </w:r>
+      <w:r>
+        <w:rPr>
+          <w:b/>
+          <w:bCs/>
+        </w:rPr>
+        <w:t>volumes</w:t>
+      </w:r>
+      <w:r>
+        <w:rPr/>
+        <w:t xml:space="preserve"> declaration lets you configure named volumes that can be reused across multiple services. To use a volume across multiple services, you must explicitly grant each service access by using the volumes attribute. The volumes attribute has additional syntax that provides more granular control.</w:t>
+      </w:r>
+    </w:p>
+    <w:p>
+      <w:pPr>
+        <w:pStyle w:val="Example"/>
+        <w:spacing w:before="0" w:after="57"/>
+        <w:rPr/>
+      </w:pPr>
+      <w:r>
+        <w:rPr/>
+        <w:t>services:</w:t>
+      </w:r>
+    </w:p>
+    <w:p>
+      <w:pPr>
+        <w:pStyle w:val="Example"/>
+        <w:spacing w:before="0" w:after="57"/>
+        <w:rPr/>
+      </w:pPr>
+      <w:r>
+        <w:rPr/>
+        <w:t xml:space="preserve">  </w:t>
+      </w:r>
+      <w:r>
+        <w:rPr/>
+        <w:t>backend:</w:t>
+      </w:r>
+    </w:p>
+    <w:p>
+      <w:pPr>
+        <w:pStyle w:val="Example"/>
+        <w:spacing w:before="0" w:after="57"/>
+        <w:rPr/>
+      </w:pPr>
+      <w:r>
+        <w:rPr/>
+        <w:t xml:space="preserve">    </w:t>
+      </w:r>
+      <w:r>
+        <w:rPr/>
+        <w:t>image: awesome/database</w:t>
+      </w:r>
+    </w:p>
+    <w:p>
+      <w:pPr>
+        <w:pStyle w:val="Example"/>
+        <w:spacing w:before="0" w:after="57"/>
+        <w:rPr/>
+      </w:pPr>
+      <w:r>
+        <w:rPr/>
+        <w:t xml:space="preserve">    </w:t>
+      </w:r>
+      <w:r>
+        <w:rPr/>
+        <w:t>volumes:</w:t>
+      </w:r>
+    </w:p>
+    <w:p>
+      <w:pPr>
+        <w:pStyle w:val="Example"/>
+        <w:spacing w:before="0" w:after="57"/>
+        <w:rPr/>
+      </w:pPr>
+      <w:r>
+        <w:rPr/>
+        <w:t xml:space="preserve">      </w:t>
+      </w:r>
+      <w:r>
+        <w:rPr/>
+        <w:t xml:space="preserve">- </w:t>
+      </w:r>
+      <w:r>
+        <w:rPr>
+          <w:b/>
+          <w:bCs/>
+          <w:color w:val="FF0000"/>
+        </w:rPr>
+        <w:t>db-data</w:t>
+      </w:r>
+      <w:r>
+        <w:rPr/>
+        <w:t>:/etc/data</w:t>
+      </w:r>
+    </w:p>
+    <w:p>
+      <w:pPr>
+        <w:pStyle w:val="Example"/>
+        <w:spacing w:before="0" w:after="57"/>
+        <w:rPr/>
+      </w:pPr>
+      <w:r>
+        <w:rPr/>
+      </w:r>
+    </w:p>
+    <w:p>
+      <w:pPr>
+        <w:pStyle w:val="Example"/>
+        <w:spacing w:before="0" w:after="57"/>
+        <w:rPr/>
+      </w:pPr>
+      <w:r>
+        <w:rPr/>
+        <w:t xml:space="preserve">  </w:t>
+      </w:r>
+      <w:r>
+        <w:rPr/>
+        <w:t>backup:</w:t>
+      </w:r>
+    </w:p>
+    <w:p>
+      <w:pPr>
+        <w:pStyle w:val="Example"/>
+        <w:spacing w:before="0" w:after="57"/>
+        <w:rPr/>
+      </w:pPr>
+      <w:r>
+        <w:rPr/>
+        <w:t xml:space="preserve">    </w:t>
+      </w:r>
+      <w:r>
+        <w:rPr/>
+        <w:t>image: backup-service</w:t>
+      </w:r>
+    </w:p>
+    <w:p>
+      <w:pPr>
+        <w:pStyle w:val="Example"/>
+        <w:spacing w:before="0" w:after="57"/>
+        <w:rPr/>
+      </w:pPr>
+      <w:r>
+        <w:rPr/>
+        <w:t xml:space="preserve">    </w:t>
+      </w:r>
+      <w:r>
+        <w:rPr/>
+        <w:t>volumes:</w:t>
+      </w:r>
+    </w:p>
+    <w:p>
+      <w:pPr>
+        <w:pStyle w:val="Example"/>
+        <w:spacing w:before="0" w:after="57"/>
+        <w:rPr/>
+      </w:pPr>
+      <w:r>
+        <w:rPr/>
+        <w:t xml:space="preserve">      </w:t>
+      </w:r>
+      <w:r>
+        <w:rPr/>
+        <w:t xml:space="preserve">- </w:t>
+      </w:r>
+      <w:r>
+        <w:rPr>
+          <w:b/>
+          <w:bCs/>
+          <w:color w:val="FF4000"/>
+        </w:rPr>
+        <w:t>db-data</w:t>
+      </w:r>
+      <w:r>
+        <w:rPr/>
+        <w:t>:/var/lib/backup/data</w:t>
+      </w:r>
+    </w:p>
+    <w:p>
+      <w:pPr>
+        <w:pStyle w:val="Example"/>
+        <w:spacing w:before="0" w:after="57"/>
+        <w:rPr/>
+      </w:pPr>
+      <w:r>
+        <w:rPr/>
+      </w:r>
+    </w:p>
+    <w:p>
+      <w:pPr>
+        <w:pStyle w:val="Example"/>
+        <w:spacing w:before="0" w:after="57"/>
+        <w:rPr/>
+      </w:pPr>
+      <w:r>
+        <w:rPr/>
+        <w:t>volumes:</w:t>
+      </w:r>
+    </w:p>
+    <w:p>
+      <w:pPr>
+        <w:pStyle w:val="Example"/>
+        <w:rPr/>
+      </w:pPr>
+      <w:r>
+        <w:rPr/>
+        <w:t xml:space="preserve">  </w:t>
+      </w:r>
+      <w:r>
+        <w:rPr>
+          <w:b/>
+          <w:bCs/>
+          <w:color w:val="FF0000"/>
+        </w:rPr>
+        <w:t>db-data</w:t>
+      </w:r>
+      <w:r>
+        <w:rPr/>
+        <w:t>:</w:t>
+      </w:r>
+    </w:p>
+    <w:p>
+      <w:pPr>
+        <w:pStyle w:val="TextBody"/>
+        <w:rPr/>
+      </w:pPr>
+      <w:r>
+        <w:rPr/>
+        <w:t xml:space="preserve">Running </w:t>
+      </w:r>
+      <w:r>
+        <w:rPr>
+          <w:b/>
+          <w:bCs/>
+        </w:rPr>
+        <w:t>docker compose up</w:t>
+      </w:r>
+      <w:r>
+        <w:rPr/>
+        <w:t xml:space="preserve"> creates the volume if it doesn’t already exist. Otherwise, the existing volume is used and is recreated if it’s manually deleted outside of Compose.  The top-level </w:t>
+      </w:r>
+      <w:r>
+        <w:rPr>
+          <w:b/>
+          <w:bCs/>
+        </w:rPr>
+        <w:t>volumes</w:t>
+      </w:r>
+      <w:r>
+        <w:rPr/>
+        <w:t xml:space="preserve"> declaration accepts listed below parameters:</w:t>
+      </w:r>
+    </w:p>
+    <w:p>
+      <w:pPr>
+        <w:pStyle w:val="TextBody"/>
+        <w:numPr>
+          <w:ilvl w:val="0"/>
+          <w:numId w:val="38"/>
+        </w:numPr>
+        <w:rPr/>
+      </w:pPr>
+      <w:r>
+        <w:rPr>
+          <w:b/>
+          <w:bCs/>
+        </w:rPr>
+        <w:t>driver</w:t>
+      </w:r>
+      <w:r>
+        <w:rPr/>
+        <w:t xml:space="preserve"> - specifies which volume driver should be used. Default and available values are platform specific. If the driver is not available, </w:t>
+      </w:r>
+      <w:r>
+        <w:rPr>
+          <w:b/>
+          <w:bCs/>
+        </w:rPr>
+        <w:t>Compose</w:t>
+      </w:r>
+      <w:r>
+        <w:rPr/>
+        <w:t xml:space="preserve"> returns an error and doesn’t deploy the application.</w:t>
+      </w:r>
+    </w:p>
+    <w:p>
+      <w:pPr>
+        <w:pStyle w:val="Example"/>
+        <w:spacing w:before="0" w:after="57"/>
+        <w:ind w:start="1418" w:end="567" w:hanging="0"/>
+        <w:rPr/>
+      </w:pPr>
+      <w:r>
+        <w:rPr/>
+        <w:t>volumes:</w:t>
+      </w:r>
+    </w:p>
+    <w:p>
+      <w:pPr>
+        <w:pStyle w:val="Example"/>
+        <w:spacing w:before="0" w:after="57"/>
+        <w:ind w:start="1418" w:end="567" w:hanging="0"/>
+        <w:rPr/>
+      </w:pPr>
+      <w:r>
+        <w:rPr/>
+        <w:t xml:space="preserve">  </w:t>
+      </w:r>
+      <w:r>
+        <w:rPr/>
+        <w:t>db-data:</w:t>
+      </w:r>
+    </w:p>
+    <w:p>
+      <w:pPr>
+        <w:pStyle w:val="Example"/>
+        <w:ind w:start="1418" w:end="567" w:hanging="0"/>
+        <w:rPr/>
+      </w:pPr>
+      <w:r>
+        <w:rPr/>
+        <w:t xml:space="preserve">    </w:t>
+      </w:r>
+      <w:r>
+        <w:rPr/>
+        <w:t>driver: foobar</w:t>
+      </w:r>
+    </w:p>
+    <w:p>
+      <w:pPr>
+        <w:pStyle w:val="TextBody"/>
+        <w:numPr>
+          <w:ilvl w:val="0"/>
+          <w:numId w:val="38"/>
+        </w:numPr>
+        <w:rPr/>
+      </w:pPr>
+      <w:r>
+        <w:rPr>
+          <w:b/>
+          <w:bCs/>
+        </w:rPr>
+        <w:t>driver_opts</w:t>
+      </w:r>
+      <w:r>
+        <w:rPr/>
+        <w:t xml:space="preserve"> - specifies a list of options as key-value pairs to pass to the driver for this volume. The options are driver-dependent.</w:t>
+      </w:r>
+    </w:p>
+    <w:p>
+      <w:pPr>
+        <w:pStyle w:val="Example"/>
+        <w:spacing w:before="0" w:after="57"/>
+        <w:ind w:start="1418" w:end="567" w:hanging="0"/>
+        <w:rPr/>
+      </w:pPr>
+      <w:r>
+        <w:rPr/>
+        <w:t>volumes:</w:t>
+      </w:r>
+    </w:p>
+    <w:p>
+      <w:pPr>
+        <w:pStyle w:val="Example"/>
+        <w:spacing w:before="0" w:after="57"/>
+        <w:ind w:start="1418" w:end="567" w:hanging="0"/>
+        <w:rPr/>
+      </w:pPr>
+      <w:r>
+        <w:rPr/>
+        <w:t xml:space="preserve">  </w:t>
+      </w:r>
+      <w:r>
+        <w:rPr/>
+        <w:t>example:</w:t>
+      </w:r>
+    </w:p>
+    <w:p>
+      <w:pPr>
+        <w:pStyle w:val="Example"/>
+        <w:spacing w:before="0" w:after="57"/>
+        <w:ind w:start="1418" w:end="567" w:hanging="0"/>
+        <w:rPr/>
+      </w:pPr>
+      <w:r>
+        <w:rPr/>
+        <w:t xml:space="preserve">    </w:t>
+      </w:r>
+      <w:r>
+        <w:rPr/>
+        <w:t>driver_opts:</w:t>
+      </w:r>
+    </w:p>
+    <w:p>
+      <w:pPr>
+        <w:pStyle w:val="Example"/>
+        <w:spacing w:before="0" w:after="57"/>
+        <w:ind w:start="1418" w:end="567" w:hanging="0"/>
+        <w:rPr/>
+      </w:pPr>
+      <w:r>
+        <w:rPr/>
+        <w:t xml:space="preserve">      </w:t>
+      </w:r>
+      <w:r>
+        <w:rPr/>
+        <w:t>type: "nfs"</w:t>
+      </w:r>
+    </w:p>
+    <w:p>
+      <w:pPr>
+        <w:pStyle w:val="Example"/>
+        <w:spacing w:before="0" w:after="57"/>
+        <w:ind w:start="1418" w:end="567" w:hanging="0"/>
+        <w:rPr/>
+      </w:pPr>
+      <w:r>
+        <w:rPr/>
+        <w:t xml:space="preserve">      </w:t>
+      </w:r>
+      <w:r>
+        <w:rPr/>
+        <w:t>o: "addr=10.40.0.199,nolock,soft,rw"</w:t>
+      </w:r>
+    </w:p>
+    <w:p>
+      <w:pPr>
+        <w:pStyle w:val="Example"/>
+        <w:ind w:start="1418" w:end="567" w:hanging="0"/>
+        <w:rPr/>
+      </w:pPr>
+      <w:r>
+        <w:rPr/>
+        <w:t xml:space="preserve">      </w:t>
+      </w:r>
+      <w:r>
+        <w:rPr/>
+        <w:t>device: ":/docker/example"</w:t>
+      </w:r>
+    </w:p>
+    <w:p>
+      <w:pPr>
+        <w:pStyle w:val="TextBody"/>
+        <w:numPr>
+          <w:ilvl w:val="0"/>
+          <w:numId w:val="38"/>
+        </w:numPr>
+        <w:rPr/>
+      </w:pPr>
+      <w:r>
+        <w:rPr>
+          <w:b/>
+          <w:bCs/>
+        </w:rPr>
+        <w:t>external</w:t>
+      </w:r>
+      <w:r>
+        <w:rPr/>
+        <w:t xml:space="preserve"> – boolean value </w:t>
+      </w:r>
+      <w:r>
+        <w:rPr>
+          <w:b/>
+          <w:bCs/>
+        </w:rPr>
+        <w:t>true</w:t>
+      </w:r>
+      <w:r>
+        <w:rPr/>
+        <w:t xml:space="preserve"> says that volume already exists on the platform and its lifecycle is managed outside of that of the application.</w:t>
+      </w:r>
+    </w:p>
+    <w:p>
+      <w:pPr>
+        <w:pStyle w:val="Example"/>
+        <w:spacing w:before="0" w:after="57"/>
+        <w:ind w:start="1418" w:end="567" w:hanging="0"/>
+        <w:rPr/>
+      </w:pPr>
+      <w:r>
+        <w:rPr/>
+        <w:t>services:</w:t>
+      </w:r>
+    </w:p>
+    <w:p>
+      <w:pPr>
+        <w:pStyle w:val="Example"/>
+        <w:spacing w:before="0" w:after="57"/>
+        <w:ind w:start="1418" w:end="567" w:hanging="0"/>
+        <w:rPr/>
+      </w:pPr>
+      <w:r>
+        <w:rPr/>
+        <w:t xml:space="preserve">  </w:t>
+      </w:r>
+      <w:r>
+        <w:rPr/>
+        <w:t>backend:</w:t>
+      </w:r>
+    </w:p>
+    <w:p>
+      <w:pPr>
+        <w:pStyle w:val="Example"/>
+        <w:spacing w:before="0" w:after="57"/>
+        <w:ind w:start="1418" w:end="567" w:hanging="0"/>
+        <w:rPr/>
+      </w:pPr>
+      <w:r>
+        <w:rPr/>
+        <w:t xml:space="preserve">    </w:t>
+      </w:r>
+      <w:r>
+        <w:rPr/>
+        <w:t>image: awesome/database</w:t>
+      </w:r>
+    </w:p>
+    <w:p>
+      <w:pPr>
+        <w:pStyle w:val="Example"/>
+        <w:spacing w:before="0" w:after="57"/>
+        <w:ind w:start="1418" w:end="567" w:hanging="0"/>
+        <w:rPr/>
+      </w:pPr>
+      <w:r>
+        <w:rPr/>
+        <w:t xml:space="preserve">    </w:t>
+      </w:r>
+      <w:r>
+        <w:rPr/>
+        <w:t>volumes:</w:t>
+      </w:r>
+    </w:p>
+    <w:p>
+      <w:pPr>
+        <w:pStyle w:val="Example"/>
+        <w:spacing w:before="0" w:after="57"/>
+        <w:ind w:start="1418" w:end="567" w:hanging="0"/>
+        <w:rPr/>
+      </w:pPr>
+      <w:r>
+        <w:rPr/>
+        <w:t xml:space="preserve">      </w:t>
+      </w:r>
+      <w:r>
+        <w:rPr/>
+        <w:t>- db-data:/etc/data</w:t>
+      </w:r>
+    </w:p>
+    <w:p>
+      <w:pPr>
+        <w:pStyle w:val="Example"/>
+        <w:spacing w:before="0" w:after="57"/>
+        <w:ind w:start="1418" w:end="567" w:hanging="0"/>
+        <w:rPr/>
+      </w:pPr>
+      <w:r>
+        <w:rPr/>
+      </w:r>
+    </w:p>
+    <w:p>
+      <w:pPr>
+        <w:pStyle w:val="Example"/>
+        <w:spacing w:before="0" w:after="57"/>
+        <w:ind w:start="1418" w:end="567" w:hanging="0"/>
+        <w:rPr/>
+      </w:pPr>
+      <w:r>
+        <w:rPr/>
+        <w:t>volumes:</w:t>
+      </w:r>
+    </w:p>
+    <w:p>
+      <w:pPr>
+        <w:pStyle w:val="Example"/>
+        <w:spacing w:before="0" w:after="57"/>
+        <w:ind w:start="1418" w:end="567" w:hanging="0"/>
+        <w:rPr/>
+      </w:pPr>
+      <w:r>
+        <w:rPr/>
+        <w:t xml:space="preserve">  </w:t>
+      </w:r>
+      <w:r>
+        <w:rPr/>
+        <w:t>db-data:</w:t>
+      </w:r>
+    </w:p>
+    <w:p>
+      <w:pPr>
+        <w:pStyle w:val="Example"/>
+        <w:ind w:start="1418" w:end="567" w:hanging="0"/>
+        <w:rPr/>
+      </w:pPr>
+      <w:r>
+        <w:rPr/>
+        <w:t xml:space="preserve">    </w:t>
+      </w:r>
+      <w:r>
+        <w:rPr/>
+        <w:t>external: true</w:t>
+      </w:r>
+    </w:p>
+    <w:p>
+      <w:pPr>
+        <w:pStyle w:val="TextBody"/>
+        <w:numPr>
+          <w:ilvl w:val="0"/>
+          <w:numId w:val="38"/>
+        </w:numPr>
+        <w:rPr/>
+      </w:pPr>
+      <w:r>
+        <w:rPr>
+          <w:b/>
+          <w:bCs/>
+        </w:rPr>
+        <w:t>labels</w:t>
+      </w:r>
+      <w:r>
+        <w:rPr/>
+        <w:t xml:space="preserve"> - are used to add metadata to volumes. You can use either an array or a dictionary. It’s recommended that you use reverse-DNS notation to prevent your labels from conflicting with those used by other software.</w:t>
+      </w:r>
+    </w:p>
+    <w:p>
+      <w:pPr>
+        <w:pStyle w:val="Example"/>
+        <w:spacing w:before="0" w:after="57"/>
+        <w:ind w:start="1418" w:end="567" w:hanging="0"/>
+        <w:rPr/>
+      </w:pPr>
+      <w:r>
+        <w:rPr/>
+        <w:t>volumes:</w:t>
+      </w:r>
+    </w:p>
+    <w:p>
+      <w:pPr>
+        <w:pStyle w:val="Example"/>
+        <w:spacing w:before="0" w:after="57"/>
+        <w:ind w:start="1418" w:end="567" w:hanging="0"/>
+        <w:rPr/>
+      </w:pPr>
+      <w:r>
+        <w:rPr/>
+        <w:t xml:space="preserve">  </w:t>
+      </w:r>
+      <w:r>
+        <w:rPr/>
+        <w:t>db-data:</w:t>
+      </w:r>
+    </w:p>
+    <w:p>
+      <w:pPr>
+        <w:pStyle w:val="Example"/>
+        <w:spacing w:before="0" w:after="57"/>
+        <w:ind w:start="1418" w:end="567" w:hanging="0"/>
+        <w:rPr/>
+      </w:pPr>
+      <w:r>
+        <w:rPr/>
+        <w:t xml:space="preserve">    </w:t>
+      </w:r>
+      <w:r>
+        <w:rPr/>
+        <w:t>labels:</w:t>
+      </w:r>
+    </w:p>
+    <w:p>
+      <w:pPr>
+        <w:pStyle w:val="Example"/>
+        <w:spacing w:before="0" w:after="57"/>
+        <w:ind w:start="1418" w:end="567" w:hanging="0"/>
+        <w:rPr/>
+      </w:pPr>
+      <w:r>
+        <w:rPr/>
+        <w:t xml:space="preserve">      </w:t>
+      </w:r>
+      <w:r>
+        <w:rPr/>
+        <w:t>com.example.description: "Database volume"</w:t>
+      </w:r>
+    </w:p>
+    <w:p>
+      <w:pPr>
+        <w:pStyle w:val="Example"/>
+        <w:spacing w:before="0" w:after="57"/>
+        <w:ind w:start="1418" w:end="567" w:hanging="0"/>
+        <w:rPr/>
+      </w:pPr>
+      <w:r>
+        <w:rPr/>
+        <w:t xml:space="preserve">      </w:t>
+      </w:r>
+      <w:r>
+        <w:rPr/>
+        <w:t>com.example.department: "IT/Ops"</w:t>
+      </w:r>
+    </w:p>
+    <w:p>
+      <w:pPr>
+        <w:pStyle w:val="Example"/>
+        <w:spacing w:before="0" w:after="57"/>
+        <w:ind w:start="1418" w:end="567" w:hanging="0"/>
+        <w:rPr/>
+      </w:pPr>
+      <w:r>
+        <w:rPr/>
+        <w:t xml:space="preserve">      </w:t>
+      </w:r>
+      <w:r>
+        <w:rPr/>
+        <w:t>com.example.label-with-empty-value: ""</w:t>
+      </w:r>
+    </w:p>
+    <w:p>
+      <w:pPr>
+        <w:pStyle w:val="Example"/>
+        <w:spacing w:before="0" w:after="57"/>
+        <w:ind w:start="1418" w:end="567" w:hanging="0"/>
+        <w:rPr/>
+      </w:pPr>
+      <w:r>
+        <w:rPr/>
+      </w:r>
+    </w:p>
+    <w:p>
+      <w:pPr>
+        <w:pStyle w:val="Example"/>
+        <w:spacing w:before="0" w:after="57"/>
+        <w:ind w:start="1418" w:end="567" w:hanging="0"/>
+        <w:rPr/>
+      </w:pPr>
+      <w:r>
+        <w:rPr/>
+        <w:t>volumes:</w:t>
+      </w:r>
+    </w:p>
+    <w:p>
+      <w:pPr>
+        <w:pStyle w:val="Example"/>
+        <w:spacing w:before="0" w:after="57"/>
+        <w:ind w:start="1418" w:end="567" w:hanging="0"/>
+        <w:rPr/>
+      </w:pPr>
+      <w:r>
+        <w:rPr/>
+        <w:t xml:space="preserve">  </w:t>
+      </w:r>
+      <w:r>
+        <w:rPr/>
+        <w:t>db-data:</w:t>
+      </w:r>
+    </w:p>
+    <w:p>
+      <w:pPr>
+        <w:pStyle w:val="Example"/>
+        <w:spacing w:before="0" w:after="57"/>
+        <w:ind w:start="1418" w:end="567" w:hanging="0"/>
+        <w:rPr/>
+      </w:pPr>
+      <w:r>
+        <w:rPr/>
+        <w:t xml:space="preserve">    </w:t>
+      </w:r>
+      <w:r>
+        <w:rPr/>
+        <w:t>labels:</w:t>
+      </w:r>
+    </w:p>
+    <w:p>
+      <w:pPr>
+        <w:pStyle w:val="Example"/>
+        <w:spacing w:before="0" w:after="57"/>
+        <w:ind w:start="1418" w:end="567" w:hanging="0"/>
+        <w:rPr/>
+      </w:pPr>
+      <w:r>
+        <w:rPr/>
+        <w:t xml:space="preserve">      </w:t>
+      </w:r>
+      <w:r>
+        <w:rPr/>
+        <w:t>- "com.example.description=Database volume"</w:t>
+      </w:r>
+    </w:p>
+    <w:p>
+      <w:pPr>
+        <w:pStyle w:val="Example"/>
+        <w:spacing w:before="0" w:after="57"/>
+        <w:ind w:start="1418" w:end="567" w:hanging="0"/>
+        <w:rPr/>
+      </w:pPr>
+      <w:r>
+        <w:rPr/>
+        <w:t xml:space="preserve">      </w:t>
+      </w:r>
+      <w:r>
+        <w:rPr/>
+        <w:t>- "com.example.department=IT/Ops"</w:t>
+      </w:r>
+    </w:p>
+    <w:p>
+      <w:pPr>
+        <w:pStyle w:val="Example"/>
+        <w:ind w:start="1418" w:end="567" w:hanging="0"/>
+        <w:rPr/>
+      </w:pPr>
+      <w:r>
+        <w:rPr/>
+        <w:t xml:space="preserve">      </w:t>
+      </w:r>
+      <w:r>
+        <w:rPr/>
+        <w:t>- "com.example.label-with-empty-value"</w:t>
+      </w:r>
+    </w:p>
+    <w:p>
+      <w:pPr>
+        <w:pStyle w:val="TextBody"/>
+        <w:numPr>
+          <w:ilvl w:val="0"/>
+          <w:numId w:val="38"/>
+        </w:numPr>
+        <w:rPr/>
+      </w:pPr>
+      <w:r>
+        <w:rPr>
+          <w:b/>
+          <w:bCs/>
+        </w:rPr>
+        <w:t>name</w:t>
+      </w:r>
+      <w:r>
+        <w:rPr/>
+        <w:t xml:space="preserve"> - sets a custom name for a volume. The name field can be used to reference volumes that contain special characters. The name is used as is and is not scoped with the stack name.</w:t>
+      </w:r>
+    </w:p>
+    <w:p>
+      <w:pPr>
+        <w:pStyle w:val="Example"/>
+        <w:spacing w:before="0" w:after="57"/>
+        <w:ind w:start="1418" w:end="567" w:hanging="0"/>
+        <w:rPr/>
+      </w:pPr>
+      <w:r>
+        <w:rPr/>
+        <w:t>volumes:</w:t>
+      </w:r>
+    </w:p>
+    <w:p>
+      <w:pPr>
+        <w:pStyle w:val="Example"/>
+        <w:spacing w:before="0" w:after="57"/>
+        <w:ind w:start="1418" w:end="567" w:hanging="0"/>
+        <w:rPr/>
+      </w:pPr>
+      <w:r>
+        <w:rPr/>
+        <w:t xml:space="preserve">  </w:t>
+      </w:r>
+      <w:r>
+        <w:rPr/>
+        <w:t>data:</w:t>
+      </w:r>
+    </w:p>
+    <w:p>
+      <w:pPr>
+        <w:pStyle w:val="Example"/>
+        <w:ind w:start="1418" w:end="567" w:hanging="0"/>
+        <w:rPr/>
+      </w:pPr>
+      <w:r>
+        <w:rPr/>
+        <w:t xml:space="preserve">    </w:t>
+      </w:r>
+      <w:r>
+        <w:rPr/>
+        <w:t>name: "my-app-data"</w:t>
+      </w:r>
+    </w:p>
+    <w:p>
+      <w:pPr>
+        <w:pStyle w:val="TextBody"/>
         <w:rPr/>
       </w:pPr>
       <w:r>
@@ -16276,6 +18014,87 @@
       </w:pPr>
       <w:r>
         <w:rPr/>
+        <w:t xml:space="preserve">By default Compose sets up a single network for your app. Each container for a service joins the default network and is both reachable by other containers on that network, and discoverable by them at a </w:t>
+      </w:r>
+      <w:r>
+        <w:rPr>
+          <w:b/>
+          <w:bCs/>
+        </w:rPr>
+        <w:t>hostname</w:t>
+      </w:r>
+      <w:r>
+        <w:rPr/>
+        <w:t xml:space="preserve"> identical to the </w:t>
+      </w:r>
+      <w:r>
+        <w:rPr>
+          <w:b/>
+          <w:bCs/>
+        </w:rPr>
+        <w:t>container name</w:t>
+      </w:r>
+      <w:r>
+        <w:rPr/>
+        <w:t>. Your app’s network is given a name based on the "</w:t>
+      </w:r>
+      <w:r>
+        <w:rPr>
+          <w:b/>
+          <w:bCs/>
+        </w:rPr>
+        <w:t>project name</w:t>
+      </w:r>
+      <w:r>
+        <w:rPr/>
+        <w:t xml:space="preserve">", which is based on the </w:t>
+      </w:r>
+      <w:r>
+        <w:rPr>
+          <w:b/>
+          <w:bCs/>
+        </w:rPr>
+        <w:t>name of the directory</w:t>
+      </w:r>
+      <w:r>
+        <w:rPr/>
+        <w:t xml:space="preserve"> it lives in. You can override the project name with either the </w:t>
+      </w:r>
+      <w:r>
+        <w:rPr>
+          <w:b/>
+          <w:bCs/>
+        </w:rPr>
+        <w:t>--project-name</w:t>
+      </w:r>
+      <w:r>
+        <w:rPr/>
+        <w:t xml:space="preserve"> flag or the </w:t>
+      </w:r>
+      <w:r>
+        <w:rPr>
+          <w:b/>
+          <w:bCs/>
+        </w:rPr>
+        <w:t>COMPOSE_PROJECT_NAME environment variable</w:t>
+      </w:r>
+      <w:r>
+        <w:rPr/>
+        <w:t>.</w:t>
+      </w:r>
+    </w:p>
+    <w:p>
+      <w:pPr>
+        <w:pStyle w:val="TextBody"/>
+        <w:widowControl/>
+        <w:suppressAutoHyphens w:val="true"/>
+        <w:bidi w:val="0"/>
+        <w:spacing w:lineRule="auto" w:line="276" w:before="0" w:after="140"/>
+        <w:jc w:val="start"/>
+        <w:rPr/>
+      </w:pPr>
+      <w:r>
+        <w:rPr/>
       </w:r>
     </w:p>
     <w:p>
@@ -16302,7 +18121,7 @@
         <w:rPr/>
         <w:t xml:space="preserve">You can download an image from </w:t>
       </w:r>
-      <w:hyperlink r:id="rId86">
+      <w:hyperlink r:id="rId91">
         <w:r>
           <w:rPr>
             <w:rStyle w:val="InternetLink"/>
@@ -16314,7 +18133,7 @@
         <w:rPr/>
         <w:t xml:space="preserve"> without connecting to the site, but when you try to create your own image, you will be told that there are insufficient rights. The problem is that docker now requires authentication. The Personal plan is free, so connect to the </w:t>
       </w:r>
-      <w:hyperlink r:id="rId87">
+      <w:hyperlink r:id="rId92">
         <w:r>
           <w:rPr>
             <w:rStyle w:val="InternetLink"/>
@@ -16518,7 +18337,7 @@
         <w:rPr/>
         <w:t xml:space="preserve">This method is safe enough when working with an individual computer. Use the </w:t>
       </w:r>
-      <w:hyperlink r:id="rId88">
+      <w:hyperlink r:id="rId93">
         <w:r>
           <w:rPr>
             <w:rStyle w:val="InternetLink"/>
@@ -17295,7 +19114,7 @@
         <w:rPr/>
         <w:t xml:space="preserve"> option and create a container from the nginx image. An example is given in the official </w:t>
       </w:r>
-      <w:hyperlink r:id="rId89">
+      <w:hyperlink r:id="rId94">
         <w:r>
           <w:rPr>
             <w:rStyle w:val="InternetLink"/>
@@ -17944,7 +19763,7 @@
                     </pic:cNvPicPr>
                   </pic:nvPicPr>
                   <pic:blipFill>
-                    <a:blip r:embed="rId90"/>
+                    <a:blip r:embed="rId95"/>
                     <a:stretch>
                       <a:fillRect/>
                     </a:stretch>
@@ -18066,7 +19885,7 @@
         <w:rPr/>
         <w:t xml:space="preserve"> in a few minutes, but it must be said that this editor is not a tool for professional programming. Small instruction you’ll find on </w:t>
       </w:r>
-      <w:hyperlink r:id="rId91">
+      <w:hyperlink r:id="rId96">
         <w:r>
           <w:rPr>
             <w:rStyle w:val="InternetLink"/>
@@ -18328,7 +20147,7 @@
                     </pic:cNvPicPr>
                   </pic:nvPicPr>
                   <pic:blipFill>
-                    <a:blip r:embed="rId92"/>
+                    <a:blip r:embed="rId97"/>
                     <a:stretch>
                       <a:fillRect/>
                     </a:stretch>
@@ -18359,7 +20178,7 @@
         <w:rPr/>
         <w:t xml:space="preserve">A more or less complete description of the vim editor is provided at the </w:t>
       </w:r>
-      <w:hyperlink r:id="rId93">
+      <w:hyperlink r:id="rId98">
         <w:r>
           <w:rPr>
             <w:rStyle w:val="InternetLink"/>
@@ -18371,7 +20190,7 @@
         <w:rPr/>
         <w:t xml:space="preserve">. Reading this book will take a time thus start with smaller </w:t>
       </w:r>
-      <w:hyperlink r:id="rId94">
+      <w:hyperlink r:id="rId99">
         <w:r>
           <w:rPr>
             <w:rStyle w:val="InternetLink"/>
@@ -18431,7 +20250,7 @@
         <w:rPr/>
         <w:t>In the 2016 Developers Survey of Stack Overflow, Visual Studio Code ranked No. 13 among the top popular development tools, with only 7% of the 47,000 respondents using it. Two years later, however, Visual Studio Code achieved the No. 1 spot, with 35% of the 75,000 respondents using it. In the 2019 Developers Survey, Visual Studio Code was also ranked No. 1, with 50% of the 87,000 respondents using it. In the 2021 Developers Survey, Visual Studio Code continued to be ranked No. 1, with 74.5% of the 71,000 respondents using it, and 74.48% of the 71,010 responses in the 2022 survey (</w:t>
       </w:r>
-      <w:hyperlink r:id="rId95">
+      <w:hyperlink r:id="rId100">
         <w:r>
           <w:rPr>
             <w:rStyle w:val="InternetLink"/>
@@ -18489,7 +20308,7 @@
                     </pic:cNvPicPr>
                   </pic:nvPicPr>
                   <pic:blipFill>
-                    <a:blip r:embed="rId96"/>
+                    <a:blip r:embed="rId101"/>
                     <a:stretch>
                       <a:fillRect/>
                     </a:stretch>
@@ -18665,7 +20484,7 @@
         <w:rPr/>
         <w:t xml:space="preserve">VS Code will offer you the extensions you need and you can manage GIT directly from VS Code. After pressing CTRL+Shift+P, you will see a window with all available commands. Over time, you will remember the most frequently used combinations, now just select the required command from the menu. </w:t>
       </w:r>
-      <w:hyperlink r:id="rId97">
+      <w:hyperlink r:id="rId102">
         <w:r>
           <w:rPr>
             <w:rStyle w:val="InternetLink"/>
@@ -18735,7 +20554,7 @@
         <w:rPr/>
         <w:t xml:space="preserve">. Home site of </w:t>
       </w:r>
-      <w:hyperlink r:id="rId98">
+      <w:hyperlink r:id="rId103">
         <w:r>
           <w:rPr>
             <w:rStyle w:val="InternetLink"/>
@@ -23207,6 +25026,417 @@
     </w:lvl>
   </w:abstractNum>
   <w:abstractNum w:abstractNumId="36">
+    <w:lvl w:ilvl="0">
+      <w:start w:val="1"/>
+      <w:numFmt w:val="bullet"/>
+      <w:lvlText w:val=""/>
+      <w:lvlJc w:val="start"/>
+      <w:pPr>
+        <w:tabs>
+          <w:tab w:val="num" w:pos="720"/>
+        </w:tabs>
+        <w:ind w:start="720" w:hanging="360"/>
+      </w:pPr>
+      <w:rPr>
+        <w:rFonts w:ascii="Symbol" w:hAnsi="Symbol" w:cs="Symbol" w:hint="default"/>
+      </w:rPr>
+    </w:lvl>
+    <w:lvl w:ilvl="1">
+      <w:start w:val="1"/>
+      <w:numFmt w:val="bullet"/>
+      <w:lvlText w:val="◦"/>
+      <w:lvlJc w:val="start"/>
+      <w:pPr>
+        <w:tabs>
+          <w:tab w:val="num" w:pos="1080"/>
+        </w:tabs>
+        <w:ind w:start="1080" w:hanging="360"/>
+      </w:pPr>
+      <w:rPr>
+        <w:rFonts w:ascii="OpenSymbol" w:hAnsi="OpenSymbol" w:cs="OpenSymbol" w:hint="default"/>
+      </w:rPr>
+    </w:lvl>
+    <w:lvl w:ilvl="2">
+      <w:start w:val="1"/>
+      <w:numFmt w:val="bullet"/>
+      <w:lvlText w:val="▪"/>
+      <w:lvlJc w:val="start"/>
+      <w:pPr>
+        <w:tabs>
+          <w:tab w:val="num" w:pos="1440"/>
+        </w:tabs>
+        <w:ind w:start="1440" w:hanging="360"/>
+      </w:pPr>
+      <w:rPr>
+        <w:rFonts w:ascii="OpenSymbol" w:hAnsi="OpenSymbol" w:cs="OpenSymbol" w:hint="default"/>
+      </w:rPr>
+    </w:lvl>
+    <w:lvl w:ilvl="3">
+      <w:start w:val="1"/>
+      <w:numFmt w:val="bullet"/>
+      <w:lvlText w:val=""/>
+      <w:lvlJc w:val="start"/>
+      <w:pPr>
+        <w:tabs>
+          <w:tab w:val="num" w:pos="1800"/>
+        </w:tabs>
+        <w:ind w:start="1800" w:hanging="360"/>
+      </w:pPr>
+      <w:rPr>
+        <w:rFonts w:ascii="Symbol" w:hAnsi="Symbol" w:cs="Symbol" w:hint="default"/>
+      </w:rPr>
+    </w:lvl>
+    <w:lvl w:ilvl="4">
+      <w:start w:val="1"/>
+      <w:numFmt w:val="bullet"/>
+      <w:lvlText w:val="◦"/>
+      <w:lvlJc w:val="start"/>
+      <w:pPr>
+        <w:tabs>
+          <w:tab w:val="num" w:pos="2160"/>
+        </w:tabs>
+        <w:ind w:start="2160" w:hanging="360"/>
+      </w:pPr>
+      <w:rPr>
+        <w:rFonts w:ascii="OpenSymbol" w:hAnsi="OpenSymbol" w:cs="OpenSymbol" w:hint="default"/>
+      </w:rPr>
+    </w:lvl>
+    <w:lvl w:ilvl="5">
+      <w:start w:val="1"/>
+      <w:numFmt w:val="bullet"/>
+      <w:lvlText w:val="▪"/>
+      <w:lvlJc w:val="start"/>
+      <w:pPr>
+        <w:tabs>
+          <w:tab w:val="num" w:pos="2520"/>
+        </w:tabs>
+        <w:ind w:start="2520" w:hanging="360"/>
+      </w:pPr>
+      <w:rPr>
+        <w:rFonts w:ascii="OpenSymbol" w:hAnsi="OpenSymbol" w:cs="OpenSymbol" w:hint="default"/>
+      </w:rPr>
+    </w:lvl>
+    <w:lvl w:ilvl="6">
+      <w:start w:val="1"/>
+      <w:numFmt w:val="bullet"/>
+      <w:lvlText w:val=""/>
+      <w:lvlJc w:val="start"/>
+      <w:pPr>
+        <w:tabs>
+          <w:tab w:val="num" w:pos="2880"/>
+        </w:tabs>
+        <w:ind w:start="2880" w:hanging="360"/>
+      </w:pPr>
+      <w:rPr>
+        <w:rFonts w:ascii="Symbol" w:hAnsi="Symbol" w:cs="Symbol" w:hint="default"/>
+      </w:rPr>
+    </w:lvl>
+    <w:lvl w:ilvl="7">
+      <w:start w:val="1"/>
+      <w:numFmt w:val="bullet"/>
+      <w:lvlText w:val="◦"/>
+      <w:lvlJc w:val="start"/>
+      <w:pPr>
+        <w:tabs>
+          <w:tab w:val="num" w:pos="3240"/>
+        </w:tabs>
+        <w:ind w:start="3240" w:hanging="360"/>
+      </w:pPr>
+      <w:rPr>
+        <w:rFonts w:ascii="OpenSymbol" w:hAnsi="OpenSymbol" w:cs="OpenSymbol" w:hint="default"/>
+      </w:rPr>
+    </w:lvl>
+    <w:lvl w:ilvl="8">
+      <w:start w:val="1"/>
+      <w:numFmt w:val="bullet"/>
+      <w:lvlText w:val="▪"/>
+      <w:lvlJc w:val="start"/>
+      <w:pPr>
+        <w:tabs>
+          <w:tab w:val="num" w:pos="3600"/>
+        </w:tabs>
+        <w:ind w:start="3600" w:hanging="360"/>
+      </w:pPr>
+      <w:rPr>
+        <w:rFonts w:ascii="OpenSymbol" w:hAnsi="OpenSymbol" w:cs="OpenSymbol" w:hint="default"/>
+      </w:rPr>
+    </w:lvl>
+  </w:abstractNum>
+  <w:abstractNum w:abstractNumId="37">
+    <w:lvl w:ilvl="0">
+      <w:start w:val="1"/>
+      <w:numFmt w:val="bullet"/>
+      <w:lvlText w:val=""/>
+      <w:lvlJc w:val="start"/>
+      <w:pPr>
+        <w:tabs>
+          <w:tab w:val="num" w:pos="720"/>
+        </w:tabs>
+        <w:ind w:start="720" w:hanging="360"/>
+      </w:pPr>
+      <w:rPr>
+        <w:rFonts w:ascii="Symbol" w:hAnsi="Symbol" w:cs="Symbol" w:hint="default"/>
+      </w:rPr>
+    </w:lvl>
+    <w:lvl w:ilvl="1">
+      <w:start w:val="1"/>
+      <w:numFmt w:val="bullet"/>
+      <w:lvlText w:val="◦"/>
+      <w:lvlJc w:val="start"/>
+      <w:pPr>
+        <w:tabs>
+          <w:tab w:val="num" w:pos="1080"/>
+        </w:tabs>
+        <w:ind w:start="1080" w:hanging="360"/>
+      </w:pPr>
+      <w:rPr>
+        <w:rFonts w:ascii="OpenSymbol" w:hAnsi="OpenSymbol" w:cs="OpenSymbol" w:hint="default"/>
+      </w:rPr>
+    </w:lvl>
+    <w:lvl w:ilvl="2">
+      <w:start w:val="1"/>
+      <w:numFmt w:val="bullet"/>
+      <w:lvlText w:val="▪"/>
+      <w:lvlJc w:val="start"/>
+      <w:pPr>
+        <w:tabs>
+          <w:tab w:val="num" w:pos="1440"/>
+        </w:tabs>
+        <w:ind w:start="1440" w:hanging="360"/>
+      </w:pPr>
+      <w:rPr>
+        <w:rFonts w:ascii="OpenSymbol" w:hAnsi="OpenSymbol" w:cs="OpenSymbol" w:hint="default"/>
+      </w:rPr>
+    </w:lvl>
+    <w:lvl w:ilvl="3">
+      <w:start w:val="1"/>
+      <w:numFmt w:val="bullet"/>
+      <w:lvlText w:val=""/>
+      <w:lvlJc w:val="start"/>
+      <w:pPr>
+        <w:tabs>
+          <w:tab w:val="num" w:pos="1800"/>
+        </w:tabs>
+        <w:ind w:start="1800" w:hanging="360"/>
+      </w:pPr>
+      <w:rPr>
+        <w:rFonts w:ascii="Symbol" w:hAnsi="Symbol" w:cs="Symbol" w:hint="default"/>
+      </w:rPr>
+    </w:lvl>
+    <w:lvl w:ilvl="4">
+      <w:start w:val="1"/>
+      <w:numFmt w:val="bullet"/>
+      <w:lvlText w:val="◦"/>
+      <w:lvlJc w:val="start"/>
+      <w:pPr>
+        <w:tabs>
+          <w:tab w:val="num" w:pos="2160"/>
+        </w:tabs>
+        <w:ind w:start="2160" w:hanging="360"/>
+      </w:pPr>
+      <w:rPr>
+        <w:rFonts w:ascii="OpenSymbol" w:hAnsi="OpenSymbol" w:cs="OpenSymbol" w:hint="default"/>
+      </w:rPr>
+    </w:lvl>
+    <w:lvl w:ilvl="5">
+      <w:start w:val="1"/>
+      <w:numFmt w:val="bullet"/>
+      <w:lvlText w:val="▪"/>
+      <w:lvlJc w:val="start"/>
+      <w:pPr>
+        <w:tabs>
+          <w:tab w:val="num" w:pos="2520"/>
+        </w:tabs>
+        <w:ind w:start="2520" w:hanging="360"/>
+      </w:pPr>
+      <w:rPr>
+        <w:rFonts w:ascii="OpenSymbol" w:hAnsi="OpenSymbol" w:cs="OpenSymbol" w:hint="default"/>
+      </w:rPr>
+    </w:lvl>
+    <w:lvl w:ilvl="6">
+      <w:start w:val="1"/>
+      <w:numFmt w:val="bullet"/>
+      <w:lvlText w:val=""/>
+      <w:lvlJc w:val="start"/>
+      <w:pPr>
+        <w:tabs>
+          <w:tab w:val="num" w:pos="2880"/>
+        </w:tabs>
+        <w:ind w:start="2880" w:hanging="360"/>
+      </w:pPr>
+      <w:rPr>
+        <w:rFonts w:ascii="Symbol" w:hAnsi="Symbol" w:cs="Symbol" w:hint="default"/>
+      </w:rPr>
+    </w:lvl>
+    <w:lvl w:ilvl="7">
+      <w:start w:val="1"/>
+      <w:numFmt w:val="bullet"/>
+      <w:lvlText w:val="◦"/>
+      <w:lvlJc w:val="start"/>
+      <w:pPr>
+        <w:tabs>
+          <w:tab w:val="num" w:pos="3240"/>
+        </w:tabs>
+        <w:ind w:start="3240" w:hanging="360"/>
+      </w:pPr>
+      <w:rPr>
+        <w:rFonts w:ascii="OpenSymbol" w:hAnsi="OpenSymbol" w:cs="OpenSymbol" w:hint="default"/>
+      </w:rPr>
+    </w:lvl>
+    <w:lvl w:ilvl="8">
+      <w:start w:val="1"/>
+      <w:numFmt w:val="bullet"/>
+      <w:lvlText w:val="▪"/>
+      <w:lvlJc w:val="start"/>
+      <w:pPr>
+        <w:tabs>
+          <w:tab w:val="num" w:pos="3600"/>
+        </w:tabs>
+        <w:ind w:start="3600" w:hanging="360"/>
+      </w:pPr>
+      <w:rPr>
+        <w:rFonts w:ascii="OpenSymbol" w:hAnsi="OpenSymbol" w:cs="OpenSymbol" w:hint="default"/>
+      </w:rPr>
+    </w:lvl>
+  </w:abstractNum>
+  <w:abstractNum w:abstractNumId="38">
+    <w:lvl w:ilvl="0">
+      <w:start w:val="1"/>
+      <w:numFmt w:val="bullet"/>
+      <w:lvlText w:val=""/>
+      <w:lvlJc w:val="start"/>
+      <w:pPr>
+        <w:tabs>
+          <w:tab w:val="num" w:pos="720"/>
+        </w:tabs>
+        <w:ind w:start="720" w:hanging="360"/>
+      </w:pPr>
+      <w:rPr>
+        <w:rFonts w:ascii="Symbol" w:hAnsi="Symbol" w:cs="Symbol" w:hint="default"/>
+      </w:rPr>
+    </w:lvl>
+    <w:lvl w:ilvl="1">
+      <w:start w:val="1"/>
+      <w:numFmt w:val="bullet"/>
+      <w:lvlText w:val="◦"/>
+      <w:lvlJc w:val="start"/>
+      <w:pPr>
+        <w:tabs>
+          <w:tab w:val="num" w:pos="1080"/>
+        </w:tabs>
+        <w:ind w:start="1080" w:hanging="360"/>
+      </w:pPr>
+      <w:rPr>
+        <w:rFonts w:ascii="OpenSymbol" w:hAnsi="OpenSymbol" w:cs="OpenSymbol" w:hint="default"/>
+      </w:rPr>
+    </w:lvl>
+    <w:lvl w:ilvl="2">
+      <w:start w:val="1"/>
+      <w:numFmt w:val="bullet"/>
+      <w:lvlText w:val="▪"/>
+      <w:lvlJc w:val="start"/>
+      <w:pPr>
+        <w:tabs>
+          <w:tab w:val="num" w:pos="1440"/>
+        </w:tabs>
+        <w:ind w:start="1440" w:hanging="360"/>
+      </w:pPr>
+      <w:rPr>
+        <w:rFonts w:ascii="OpenSymbol" w:hAnsi="OpenSymbol" w:cs="OpenSymbol" w:hint="default"/>
+      </w:rPr>
+    </w:lvl>
+    <w:lvl w:ilvl="3">
+      <w:start w:val="1"/>
+      <w:numFmt w:val="bullet"/>
+      <w:lvlText w:val=""/>
+      <w:lvlJc w:val="start"/>
+      <w:pPr>
+        <w:tabs>
+          <w:tab w:val="num" w:pos="1800"/>
+        </w:tabs>
+        <w:ind w:start="1800" w:hanging="360"/>
+      </w:pPr>
+      <w:rPr>
+        <w:rFonts w:ascii="Symbol" w:hAnsi="Symbol" w:cs="Symbol" w:hint="default"/>
+      </w:rPr>
+    </w:lvl>
+    <w:lvl w:ilvl="4">
+      <w:start w:val="1"/>
+      <w:numFmt w:val="bullet"/>
+      <w:lvlText w:val="◦"/>
+      <w:lvlJc w:val="start"/>
+      <w:pPr>
+        <w:tabs>
+          <w:tab w:val="num" w:pos="2160"/>
+        </w:tabs>
+        <w:ind w:start="2160" w:hanging="360"/>
+      </w:pPr>
+      <w:rPr>
+        <w:rFonts w:ascii="OpenSymbol" w:hAnsi="OpenSymbol" w:cs="OpenSymbol" w:hint="default"/>
+      </w:rPr>
+    </w:lvl>
+    <w:lvl w:ilvl="5">
+      <w:start w:val="1"/>
+      <w:numFmt w:val="bullet"/>
+      <w:lvlText w:val="▪"/>
+      <w:lvlJc w:val="start"/>
+      <w:pPr>
+        <w:tabs>
+          <w:tab w:val="num" w:pos="2520"/>
+        </w:tabs>
+        <w:ind w:start="2520" w:hanging="360"/>
+      </w:pPr>
+      <w:rPr>
+        <w:rFonts w:ascii="OpenSymbol" w:hAnsi="OpenSymbol" w:cs="OpenSymbol" w:hint="default"/>
+      </w:rPr>
+    </w:lvl>
+    <w:lvl w:ilvl="6">
+      <w:start w:val="1"/>
+      <w:numFmt w:val="bullet"/>
+      <w:lvlText w:val=""/>
+      <w:lvlJc w:val="start"/>
+      <w:pPr>
+        <w:tabs>
+          <w:tab w:val="num" w:pos="2880"/>
+        </w:tabs>
+        <w:ind w:start="2880" w:hanging="360"/>
+      </w:pPr>
+      <w:rPr>
+        <w:rFonts w:ascii="Symbol" w:hAnsi="Symbol" w:cs="Symbol" w:hint="default"/>
+      </w:rPr>
+    </w:lvl>
+    <w:lvl w:ilvl="7">
+      <w:start w:val="1"/>
+      <w:numFmt w:val="bullet"/>
+      <w:lvlText w:val="◦"/>
+      <w:lvlJc w:val="start"/>
+      <w:pPr>
+        <w:tabs>
+          <w:tab w:val="num" w:pos="3240"/>
+        </w:tabs>
+        <w:ind w:start="3240" w:hanging="360"/>
+      </w:pPr>
+      <w:rPr>
+        <w:rFonts w:ascii="OpenSymbol" w:hAnsi="OpenSymbol" w:cs="OpenSymbol" w:hint="default"/>
+      </w:rPr>
+    </w:lvl>
+    <w:lvl w:ilvl="8">
+      <w:start w:val="1"/>
+      <w:numFmt w:val="bullet"/>
+      <w:lvlText w:val="▪"/>
+      <w:lvlJc w:val="start"/>
+      <w:pPr>
+        <w:tabs>
+          <w:tab w:val="num" w:pos="3600"/>
+        </w:tabs>
+        <w:ind w:start="3600" w:hanging="360"/>
+      </w:pPr>
+      <w:rPr>
+        <w:rFonts w:ascii="OpenSymbol" w:hAnsi="OpenSymbol" w:cs="OpenSymbol" w:hint="default"/>
+      </w:rPr>
+    </w:lvl>
+  </w:abstractNum>
+  <w:abstractNum w:abstractNumId="39">
     <w:lvl w:ilvl="0">
       <w:start w:val="1"/>
       <w:numFmt w:val="none"/>
@@ -23432,6 +25662,15 @@
   </w:num>
   <w:num w:numId="36">
     <w:abstractNumId w:val="36"/>
+  </w:num>
+  <w:num w:numId="37">
+    <w:abstractNumId w:val="37"/>
+  </w:num>
+  <w:num w:numId="38">
+    <w:abstractNumId w:val="38"/>
+  </w:num>
+  <w:num w:numId="39">
+    <w:abstractNumId w:val="39"/>
   </w:num>
 </w:numbering>
 </file>

</xml_diff>